<commit_message>
bikes added + date fixed
</commit_message>
<xml_diff>
--- a/COMP 311 PROJECT 0.docx
+++ b/COMP 311 PROJECT 0.docx
@@ -1044,7 +1044,7 @@
         <w:lastRenderedPageBreak/>
         <w:br/>
       </w:r>
-      <w:bookmarkStart w:id="0" w:name="_Toc162381210"/>
+      <w:bookmarkStart w:id="0" w:name="_Toc162954925"/>
       <w:r>
         <w:t>Declaration</w:t>
       </w:r>
@@ -1123,7 +1123,6 @@
         </w:rPr>
         <w:t xml:space="preserve"> is entirely </w:t>
       </w:r>
-      <w:proofErr w:type="gramStart"/>
       <w:r>
         <w:rPr>
           <w:rFonts w:ascii="Times Book Antigua" w:hAnsi="Times Book Antigua" w:cs="Times New Roman"/>
@@ -1139,16 +1138,7 @@
           <w:sz w:val="24"/>
           <w:szCs w:val="24"/>
         </w:rPr>
-        <w:t xml:space="preserve"> own</w:t>
-      </w:r>
-      <w:proofErr w:type="gramEnd"/>
-      <w:r>
-        <w:rPr>
-          <w:rFonts w:ascii="Times Book Antigua" w:hAnsi="Times Book Antigua" w:cs="Times New Roman"/>
-          <w:sz w:val="24"/>
-          <w:szCs w:val="24"/>
-        </w:rPr>
-        <w:t xml:space="preserve"> work, except where explicitly stated otherwise. All sources used have been properly acknowledged and referenced. No part of this project has been submitted for any other qualification at any institution.</w:t>
+        <w:t>own work, except where explicitly stated otherwise. All sources used have been properly acknowledged and referenced. No part of this project has been submitted for any other qualification at any institution.</w:t>
       </w:r>
     </w:p>
     <w:p>
@@ -1195,6 +1185,16 @@
           <w:rFonts w:ascii="Times Book Antigua" w:hAnsi="Times Book Antigua" w:cs="Times New Roman"/>
           <w:sz w:val="24"/>
           <w:szCs w:val="24"/>
+        </w:rPr>
+      </w:pPr>
+    </w:p>
+    <w:p>
+      <w:pPr>
+        <w:spacing w:line="360" w:lineRule="auto"/>
+        <w:rPr>
+          <w:rFonts w:ascii="Times Book Antigua" w:hAnsi="Times Book Antigua" w:cs="Times New Roman"/>
+          <w:sz w:val="24"/>
+          <w:szCs w:val="24"/>
           <w:lang w:val="en-US"/>
         </w:rPr>
         <w:sectPr>
@@ -1211,6 +1211,15 @@
           <w:rFonts w:ascii="Times Book Antigua" w:hAnsi="Times Book Antigua" w:cs="Times New Roman"/>
           <w:sz w:val="24"/>
           <w:szCs w:val="24"/>
+          <w:lang w:val="en-US"/>
+        </w:rPr>
+        <w:t xml:space="preserve">Name…………………………        </w:t>
+      </w:r>
+      <w:r>
+        <w:rPr>
+          <w:rFonts w:ascii="Times Book Antigua" w:hAnsi="Times Book Antigua" w:cs="Times New Roman"/>
+          <w:sz w:val="24"/>
+          <w:szCs w:val="24"/>
         </w:rPr>
         <w:t>Signature</w:t>
       </w:r>
@@ -1221,7 +1230,7 @@
           <w:szCs w:val="24"/>
           <w:lang w:val="en-US"/>
         </w:rPr>
-        <w:t>……………………………</w:t>
+        <w:t>…………………</w:t>
       </w:r>
       <w:r>
         <w:rPr>
@@ -1238,7 +1247,7 @@
           <w:szCs w:val="24"/>
           <w:lang w:val="en-US"/>
         </w:rPr>
-        <w:t xml:space="preserve">                    </w:t>
+        <w:t xml:space="preserve">           </w:t>
       </w:r>
       <w:r>
         <w:rPr>
@@ -1255,7 +1264,7 @@
           <w:szCs w:val="24"/>
           <w:lang w:val="en-US"/>
         </w:rPr>
-        <w:t xml:space="preserve"> ……………………………………</w:t>
+        <w:t xml:space="preserve"> …………………</w:t>
       </w:r>
     </w:p>
     <w:p>
@@ -1276,12 +1285,12 @@
       <w:r>
         <w:br/>
       </w:r>
-      <w:bookmarkStart w:id="1" w:name="_Toc162381211"/>
-      <w:bookmarkStart w:id="2" w:name="_Hlk162905599"/>
+      <w:bookmarkStart w:id="1" w:name="_Hlk162905599"/>
+      <w:bookmarkStart w:id="2" w:name="_Toc162954926"/>
       <w:r>
         <w:t>Dedication</w:t>
       </w:r>
-      <w:bookmarkEnd w:id="1"/>
+      <w:bookmarkEnd w:id="2"/>
     </w:p>
     <w:p/>
     <w:p>
@@ -1379,7 +1388,7 @@
         <w:t>.</w:t>
       </w:r>
     </w:p>
-    <w:bookmarkEnd w:id="2"/>
+    <w:bookmarkEnd w:id="1"/>
     <w:p>
       <w:pPr>
         <w:spacing w:line="360" w:lineRule="auto"/>
@@ -1422,7 +1431,7 @@
       <w:pPr>
         <w:pStyle w:val="Heading2"/>
       </w:pPr>
-      <w:bookmarkStart w:id="3" w:name="_Toc162381212"/>
+      <w:bookmarkStart w:id="3" w:name="_Toc162954927"/>
       <w:r>
         <w:t>Acknowledgements</w:t>
       </w:r>
@@ -1996,7 +2005,7 @@
             <w:rPr>
               <w:rFonts w:eastAsiaTheme="minorEastAsia"/>
               <w:noProof/>
-              <w:lang w:eastAsia="en-KE"/>
+              <w:lang w:val="en-KE" w:eastAsia="en-KE"/>
             </w:rPr>
           </w:pPr>
           <w:r>
@@ -2023,13 +2032,27 @@
             </w:rPr>
             <w:fldChar w:fldCharType="separate"/>
           </w:r>
-          <w:hyperlink w:anchor="_Toc162381210" w:history="1">
+          <w:hyperlink w:anchor="_Toc162954925" w:history="1">
             <w:r>
               <w:rPr>
                 <w:rStyle w:val="Hyperlink"/>
                 <w:noProof/>
               </w:rPr>
-              <w:t>Declaration</w:t>
+              <w:t>Decl</w:t>
+            </w:r>
+            <w:r>
+              <w:rPr>
+                <w:rStyle w:val="Hyperlink"/>
+                <w:noProof/>
+              </w:rPr>
+              <w:t>a</w:t>
+            </w:r>
+            <w:r>
+              <w:rPr>
+                <w:rStyle w:val="Hyperlink"/>
+                <w:noProof/>
+              </w:rPr>
+              <w:t>ration</w:t>
             </w:r>
             <w:r>
               <w:rPr>
@@ -2050,7 +2073,7 @@
                 <w:noProof/>
                 <w:webHidden/>
               </w:rPr>
-              <w:instrText xml:space="preserve"> PAGEREF _Toc162381210 \h </w:instrText>
+              <w:instrText xml:space="preserve"> PAGEREF _Toc162954925 \h </w:instrText>
             </w:r>
             <w:r>
               <w:rPr>
@@ -2090,10 +2113,10 @@
             <w:rPr>
               <w:rFonts w:eastAsiaTheme="minorEastAsia"/>
               <w:noProof/>
-              <w:lang w:eastAsia="en-KE"/>
+              <w:lang w:val="en-KE" w:eastAsia="en-KE"/>
             </w:rPr>
           </w:pPr>
-          <w:hyperlink w:anchor="_Toc162381211" w:history="1">
+          <w:hyperlink w:anchor="_Toc162954926" w:history="1">
             <w:r>
               <w:rPr>
                 <w:rStyle w:val="Hyperlink"/>
@@ -2120,7 +2143,7 @@
                 <w:noProof/>
                 <w:webHidden/>
               </w:rPr>
-              <w:instrText xml:space="preserve"> PAGEREF _Toc162381211 \h </w:instrText>
+              <w:instrText xml:space="preserve"> PAGEREF _Toc162954926 \h </w:instrText>
             </w:r>
             <w:r>
               <w:rPr>
@@ -2140,7 +2163,7 @@
                 <w:noProof/>
                 <w:webHidden/>
               </w:rPr>
-              <w:t>II</w:t>
+              <w:t>IV</w:t>
             </w:r>
             <w:r>
               <w:rPr>
@@ -2161,10 +2184,10 @@
             <w:rPr>
               <w:rFonts w:eastAsiaTheme="minorEastAsia"/>
               <w:noProof/>
-              <w:lang w:eastAsia="en-KE"/>
+              <w:lang w:val="en-KE" w:eastAsia="en-KE"/>
             </w:rPr>
           </w:pPr>
-          <w:hyperlink w:anchor="_Toc162381212" w:history="1">
+          <w:hyperlink w:anchor="_Toc162954927" w:history="1">
             <w:r>
               <w:rPr>
                 <w:rStyle w:val="Hyperlink"/>
@@ -2191,7 +2214,7 @@
                 <w:noProof/>
                 <w:webHidden/>
               </w:rPr>
-              <w:instrText xml:space="preserve"> PAGEREF _Toc162381212 \h </w:instrText>
+              <w:instrText xml:space="preserve"> PAGEREF _Toc162954927 \h </w:instrText>
             </w:r>
             <w:r>
               <w:rPr>
@@ -2211,7 +2234,7 @@
                 <w:noProof/>
                 <w:webHidden/>
               </w:rPr>
-              <w:t>III</w:t>
+              <w:t>V</w:t>
             </w:r>
             <w:r>
               <w:rPr>
@@ -2231,10 +2254,10 @@
             <w:rPr>
               <w:rFonts w:eastAsiaTheme="minorEastAsia"/>
               <w:noProof/>
-              <w:lang w:eastAsia="en-KE"/>
+              <w:lang w:val="en-KE" w:eastAsia="en-KE"/>
             </w:rPr>
           </w:pPr>
-          <w:hyperlink w:anchor="_Toc162381213" w:history="1">
+          <w:hyperlink w:anchor="_Toc162954928" w:history="1">
             <w:r>
               <w:rPr>
                 <w:rStyle w:val="Hyperlink"/>
@@ -2264,7 +2287,7 @@
                 <w:noProof/>
                 <w:webHidden/>
               </w:rPr>
-              <w:instrText xml:space="preserve"> PAGEREF _Toc162381213 \h </w:instrText>
+              <w:instrText xml:space="preserve"> PAGEREF _Toc162954928 \h </w:instrText>
             </w:r>
             <w:r>
               <w:rPr>
@@ -2304,10 +2327,10 @@
             <w:rPr>
               <w:rFonts w:eastAsiaTheme="minorEastAsia"/>
               <w:noProof/>
-              <w:lang w:eastAsia="en-KE"/>
+              <w:lang w:val="en-KE" w:eastAsia="en-KE"/>
             </w:rPr>
           </w:pPr>
-          <w:hyperlink w:anchor="_Toc162381214" w:history="1">
+          <w:hyperlink w:anchor="_Toc162954929" w:history="1">
             <w:r>
               <w:rPr>
                 <w:rStyle w:val="Hyperlink"/>
@@ -2337,7 +2360,7 @@
                 <w:noProof/>
                 <w:webHidden/>
               </w:rPr>
-              <w:instrText xml:space="preserve"> PAGEREF _Toc162381214 \h </w:instrText>
+              <w:instrText xml:space="preserve"> PAGEREF _Toc162954929 \h </w:instrText>
             </w:r>
             <w:r>
               <w:rPr>
@@ -2357,7 +2380,7 @@
                 <w:noProof/>
                 <w:webHidden/>
               </w:rPr>
-              <w:t>- 1 -</w:t>
+              <w:t>- 2 -</w:t>
             </w:r>
             <w:r>
               <w:rPr>
@@ -2377,10 +2400,10 @@
             <w:rPr>
               <w:rFonts w:eastAsiaTheme="minorEastAsia"/>
               <w:noProof/>
-              <w:lang w:eastAsia="en-KE"/>
+              <w:lang w:val="en-KE" w:eastAsia="en-KE"/>
             </w:rPr>
           </w:pPr>
-          <w:hyperlink w:anchor="_Toc162381215" w:history="1">
+          <w:hyperlink w:anchor="_Toc162954930" w:history="1">
             <w:r>
               <w:rPr>
                 <w:rStyle w:val="Hyperlink"/>
@@ -2410,7 +2433,7 @@
                 <w:noProof/>
                 <w:webHidden/>
               </w:rPr>
-              <w:instrText xml:space="preserve"> PAGEREF _Toc162381215 \h </w:instrText>
+              <w:instrText xml:space="preserve"> PAGEREF _Toc162954930 \h </w:instrText>
             </w:r>
             <w:r>
               <w:rPr>
@@ -2430,7 +2453,7 @@
                 <w:noProof/>
                 <w:webHidden/>
               </w:rPr>
-              <w:t>- 1 -</w:t>
+              <w:t>- 2 -</w:t>
             </w:r>
             <w:r>
               <w:rPr>
@@ -2450,10 +2473,10 @@
             <w:rPr>
               <w:rFonts w:eastAsiaTheme="minorEastAsia"/>
               <w:noProof/>
-              <w:lang w:eastAsia="en-KE"/>
+              <w:lang w:val="en-KE" w:eastAsia="en-KE"/>
             </w:rPr>
           </w:pPr>
-          <w:hyperlink w:anchor="_Toc162381216" w:history="1">
+          <w:hyperlink w:anchor="_Toc162954931" w:history="1">
             <w:r>
               <w:rPr>
                 <w:rStyle w:val="Hyperlink"/>
@@ -2483,7 +2506,7 @@
                 <w:noProof/>
                 <w:webHidden/>
               </w:rPr>
-              <w:instrText xml:space="preserve"> PAGEREF _Toc162381216 \h </w:instrText>
+              <w:instrText xml:space="preserve"> PAGEREF _Toc162954931 \h </w:instrText>
             </w:r>
             <w:r>
               <w:rPr>
@@ -2503,7 +2526,7 @@
                 <w:noProof/>
                 <w:webHidden/>
               </w:rPr>
-              <w:t>- 2 -</w:t>
+              <w:t>- 3 -</w:t>
             </w:r>
             <w:r>
               <w:rPr>
@@ -2523,10 +2546,10 @@
             <w:rPr>
               <w:rFonts w:eastAsiaTheme="minorEastAsia"/>
               <w:noProof/>
-              <w:lang w:eastAsia="en-KE"/>
+              <w:lang w:val="en-KE" w:eastAsia="en-KE"/>
             </w:rPr>
           </w:pPr>
-          <w:hyperlink w:anchor="_Toc162381217" w:history="1">
+          <w:hyperlink w:anchor="_Toc162954932" w:history="1">
             <w:r>
               <w:rPr>
                 <w:rStyle w:val="Hyperlink"/>
@@ -2556,7 +2579,7 @@
                 <w:noProof/>
                 <w:webHidden/>
               </w:rPr>
-              <w:instrText xml:space="preserve"> PAGEREF _Toc162381217 \h </w:instrText>
+              <w:instrText xml:space="preserve"> PAGEREF _Toc162954932 \h </w:instrText>
             </w:r>
             <w:r>
               <w:rPr>
@@ -2576,7 +2599,7 @@
                 <w:noProof/>
                 <w:webHidden/>
               </w:rPr>
-              <w:t>- 2 -</w:t>
+              <w:t>- 3 -</w:t>
             </w:r>
             <w:r>
               <w:rPr>
@@ -2596,10 +2619,10 @@
             <w:rPr>
               <w:rFonts w:eastAsiaTheme="minorEastAsia"/>
               <w:noProof/>
-              <w:lang w:eastAsia="en-KE"/>
+              <w:lang w:val="en-KE" w:eastAsia="en-KE"/>
             </w:rPr>
           </w:pPr>
-          <w:hyperlink w:anchor="_Toc162381218" w:history="1">
+          <w:hyperlink w:anchor="_Toc162954933" w:history="1">
             <w:r>
               <w:rPr>
                 <w:rStyle w:val="Hyperlink"/>
@@ -2629,7 +2652,7 @@
                 <w:noProof/>
                 <w:webHidden/>
               </w:rPr>
-              <w:instrText xml:space="preserve"> PAGEREF _Toc162381218 \h </w:instrText>
+              <w:instrText xml:space="preserve"> PAGEREF _Toc162954933 \h </w:instrText>
             </w:r>
             <w:r>
               <w:rPr>
@@ -2649,7 +2672,7 @@
                 <w:noProof/>
                 <w:webHidden/>
               </w:rPr>
-              <w:t>- 3 -</w:t>
+              <w:t>- 4 -</w:t>
             </w:r>
             <w:r>
               <w:rPr>
@@ -2669,19 +2692,17 @@
             <w:rPr>
               <w:rFonts w:eastAsiaTheme="minorEastAsia"/>
               <w:noProof/>
-              <w:lang w:eastAsia="en-KE"/>
+              <w:lang w:val="en-KE" w:eastAsia="en-KE"/>
             </w:rPr>
           </w:pPr>
-          <w:hyperlink w:anchor="_Toc162381219" w:history="1">
+          <w:hyperlink w:anchor="_Toc162954934" w:history="1">
             <w:r>
               <w:rPr>
                 <w:rStyle w:val="Hyperlink"/>
-                <w:rFonts w:ascii="Times Book Antigua" w:hAnsi="Times Book Antigua" w:cs="Times New Roman"/>
-                <w:bCs/>
                 <w:noProof/>
                 <w:lang w:val="en-US"/>
               </w:rPr>
-              <w:t>7. Literature Review</w:t>
+              <w:t>CHAPTER TWO</w:t>
             </w:r>
             <w:r>
               <w:rPr>
@@ -2702,7 +2723,7 @@
                 <w:noProof/>
                 <w:webHidden/>
               </w:rPr>
-              <w:instrText xml:space="preserve"> PAGEREF _Toc162381219 \h </w:instrText>
+              <w:instrText xml:space="preserve"> PAGEREF _Toc162954934 \h </w:instrText>
             </w:r>
             <w:r>
               <w:rPr>
@@ -2722,7 +2743,7 @@
                 <w:noProof/>
                 <w:webHidden/>
               </w:rPr>
-              <w:t>- 3 -</w:t>
+              <w:t>- 5 -</w:t>
             </w:r>
             <w:r>
               <w:rPr>
@@ -2742,26 +2763,17 @@
             <w:rPr>
               <w:rFonts w:eastAsiaTheme="minorEastAsia"/>
               <w:noProof/>
-              <w:lang w:eastAsia="en-KE"/>
+              <w:lang w:val="en-KE" w:eastAsia="en-KE"/>
             </w:rPr>
           </w:pPr>
-          <w:hyperlink w:anchor="_Toc162381220" w:history="1">
+          <w:hyperlink w:anchor="_Toc162954935" w:history="1">
             <w:r>
               <w:rPr>
                 <w:rStyle w:val="Hyperlink"/>
-                <w:rFonts w:ascii="Book Antiqua" w:hAnsi="Book Antiqua"/>
-                <w:bCs/>
-                <w:noProof/>
-              </w:rPr>
-              <w:t xml:space="preserve">7.1 </w:t>
-            </w:r>
-            <w:r>
-              <w:rPr>
-                <w:rStyle w:val="Hyperlink"/>
-                <w:bCs/>
-                <w:noProof/>
-              </w:rPr>
-              <w:t>Trust</w:t>
+                <w:noProof/>
+                <w:lang w:val="en-US"/>
+              </w:rPr>
+              <w:t>2.1. Literature Review</w:t>
             </w:r>
             <w:r>
               <w:rPr>
@@ -2782,7 +2794,7 @@
                 <w:noProof/>
                 <w:webHidden/>
               </w:rPr>
-              <w:instrText xml:space="preserve"> PAGEREF _Toc162381220 \h </w:instrText>
+              <w:instrText xml:space="preserve"> PAGEREF _Toc162954935 \h </w:instrText>
             </w:r>
             <w:r>
               <w:rPr>
@@ -2802,7 +2814,7 @@
                 <w:noProof/>
                 <w:webHidden/>
               </w:rPr>
-              <w:t>- 4 -</w:t>
+              <w:t>- 5 -</w:t>
             </w:r>
             <w:r>
               <w:rPr>
@@ -2822,26 +2834,50 @@
             <w:rPr>
               <w:rFonts w:eastAsiaTheme="minorEastAsia"/>
               <w:noProof/>
-              <w:lang w:eastAsia="en-KE"/>
+              <w:lang w:val="en-KE" w:eastAsia="en-KE"/>
             </w:rPr>
           </w:pPr>
-          <w:hyperlink w:anchor="_Toc162381221" w:history="1">
+          <w:hyperlink w:anchor="_Toc162954936" w:history="1">
             <w:r>
               <w:rPr>
                 <w:rStyle w:val="Hyperlink"/>
-                <w:bCs/>
+                <w:rFonts w:ascii="Book Antiqua" w:hAnsi="Book Antiqua"/>
                 <w:noProof/>
                 <w:lang w:val="en-US"/>
               </w:rPr>
-              <w:t>7</w:t>
+              <w:t>2</w:t>
             </w:r>
             <w:r>
               <w:rPr>
                 <w:rStyle w:val="Hyperlink"/>
-                <w:bCs/>
-                <w:noProof/>
-              </w:rPr>
-              <w:t>.2 Attitude</w:t>
+                <w:rFonts w:ascii="Book Antiqua" w:hAnsi="Book Antiqua"/>
+                <w:noProof/>
+              </w:rPr>
+              <w:t>.</w:t>
+            </w:r>
+            <w:r>
+              <w:rPr>
+                <w:rStyle w:val="Hyperlink"/>
+                <w:rFonts w:ascii="Book Antiqua" w:hAnsi="Book Antiqua"/>
+                <w:noProof/>
+                <w:lang w:val="en-US"/>
+              </w:rPr>
+              <w:t>2</w:t>
+            </w:r>
+            <w:r>
+              <w:rPr>
+                <w:rStyle w:val="Hyperlink"/>
+                <w:rFonts w:ascii="Book Antiqua" w:hAnsi="Book Antiqua"/>
+                <w:noProof/>
+              </w:rPr>
+              <w:t xml:space="preserve"> </w:t>
+            </w:r>
+            <w:r>
+              <w:rPr>
+                <w:rStyle w:val="Hyperlink"/>
+                <w:noProof/>
+              </w:rPr>
+              <w:t>Trust</w:t>
             </w:r>
             <w:r>
               <w:rPr>
@@ -2862,7 +2898,7 @@
                 <w:noProof/>
                 <w:webHidden/>
               </w:rPr>
-              <w:instrText xml:space="preserve"> PAGEREF _Toc162381221 \h </w:instrText>
+              <w:instrText xml:space="preserve"> PAGEREF _Toc162954936 \h </w:instrText>
             </w:r>
             <w:r>
               <w:rPr>
@@ -2882,7 +2918,77 @@
                 <w:noProof/>
                 <w:webHidden/>
               </w:rPr>
-              <w:t>- 4 -</w:t>
+              <w:t>- 6 -</w:t>
+            </w:r>
+            <w:r>
+              <w:rPr>
+                <w:noProof/>
+                <w:webHidden/>
+              </w:rPr>
+              <w:fldChar w:fldCharType="end"/>
+            </w:r>
+          </w:hyperlink>
+        </w:p>
+        <w:p>
+          <w:pPr>
+            <w:pStyle w:val="TOC2"/>
+            <w:tabs>
+              <w:tab w:val="right" w:leader="dot" w:pos="9016"/>
+            </w:tabs>
+            <w:rPr>
+              <w:rFonts w:eastAsiaTheme="minorEastAsia"/>
+              <w:noProof/>
+              <w:lang w:val="en-KE" w:eastAsia="en-KE"/>
+            </w:rPr>
+          </w:pPr>
+          <w:hyperlink w:anchor="_Toc162954937" w:history="1">
+            <w:r>
+              <w:rPr>
+                <w:rStyle w:val="Hyperlink"/>
+                <w:noProof/>
+              </w:rPr>
+              <w:t>2.3 Attitude</w:t>
+            </w:r>
+            <w:r>
+              <w:rPr>
+                <w:noProof/>
+                <w:webHidden/>
+              </w:rPr>
+              <w:tab/>
+            </w:r>
+            <w:r>
+              <w:rPr>
+                <w:noProof/>
+                <w:webHidden/>
+              </w:rPr>
+              <w:fldChar w:fldCharType="begin"/>
+            </w:r>
+            <w:r>
+              <w:rPr>
+                <w:noProof/>
+                <w:webHidden/>
+              </w:rPr>
+              <w:instrText xml:space="preserve"> PAGEREF _Toc162954937 \h </w:instrText>
+            </w:r>
+            <w:r>
+              <w:rPr>
+                <w:noProof/>
+                <w:webHidden/>
+              </w:rPr>
+            </w:r>
+            <w:r>
+              <w:rPr>
+                <w:noProof/>
+                <w:webHidden/>
+              </w:rPr>
+              <w:fldChar w:fldCharType="separate"/>
+            </w:r>
+            <w:r>
+              <w:rPr>
+                <w:noProof/>
+                <w:webHidden/>
+              </w:rPr>
+              <w:t>- 6 -</w:t>
             </w:r>
             <w:r>
               <w:rPr>
@@ -2902,25 +3008,170 @@
             <w:rPr>
               <w:rFonts w:eastAsiaTheme="minorEastAsia"/>
               <w:noProof/>
-              <w:lang w:eastAsia="en-KE"/>
+              <w:lang w:val="en-KE" w:eastAsia="en-KE"/>
             </w:rPr>
           </w:pPr>
-          <w:hyperlink w:anchor="_Toc162381222" w:history="1">
+          <w:hyperlink w:anchor="_Toc162954938" w:history="1">
             <w:r>
               <w:rPr>
                 <w:rStyle w:val="Hyperlink"/>
-                <w:rFonts w:ascii="Times Book Antigua" w:hAnsi="Times Book Antigua"/>
-                <w:bCs/>
                 <w:noProof/>
                 <w:lang w:val="en-US"/>
               </w:rPr>
-              <w:t>8.</w:t>
-            </w:r>
+              <w:t>CHAPTER THREE</w:t>
+            </w:r>
+            <w:r>
+              <w:rPr>
+                <w:noProof/>
+                <w:webHidden/>
+              </w:rPr>
+              <w:tab/>
+            </w:r>
+            <w:r>
+              <w:rPr>
+                <w:noProof/>
+                <w:webHidden/>
+              </w:rPr>
+              <w:fldChar w:fldCharType="begin"/>
+            </w:r>
+            <w:r>
+              <w:rPr>
+                <w:noProof/>
+                <w:webHidden/>
+              </w:rPr>
+              <w:instrText xml:space="preserve"> PAGEREF _Toc162954938 \h </w:instrText>
+            </w:r>
+            <w:r>
+              <w:rPr>
+                <w:noProof/>
+                <w:webHidden/>
+              </w:rPr>
+            </w:r>
+            <w:r>
+              <w:rPr>
+                <w:noProof/>
+                <w:webHidden/>
+              </w:rPr>
+              <w:fldChar w:fldCharType="separate"/>
+            </w:r>
+            <w:r>
+              <w:rPr>
+                <w:noProof/>
+                <w:webHidden/>
+              </w:rPr>
+              <w:t>- 8 -</w:t>
+            </w:r>
+            <w:r>
+              <w:rPr>
+                <w:noProof/>
+                <w:webHidden/>
+              </w:rPr>
+              <w:fldChar w:fldCharType="end"/>
+            </w:r>
+          </w:hyperlink>
+        </w:p>
+        <w:p>
+          <w:pPr>
+            <w:pStyle w:val="TOC2"/>
+            <w:tabs>
+              <w:tab w:val="right" w:leader="dot" w:pos="9016"/>
+            </w:tabs>
+            <w:rPr>
+              <w:rFonts w:eastAsiaTheme="minorEastAsia"/>
+              <w:noProof/>
+              <w:lang w:val="en-KE" w:eastAsia="en-KE"/>
+            </w:rPr>
+          </w:pPr>
+          <w:hyperlink w:anchor="_Toc162954939" w:history="1">
             <w:r>
               <w:rPr>
                 <w:rStyle w:val="Hyperlink"/>
-                <w:rFonts w:ascii="Times Book Antigua" w:hAnsi="Times Book Antigua"/>
-                <w:bCs/>
+                <w:noProof/>
+                <w:lang w:val="en-US"/>
+              </w:rPr>
+              <w:t>3.1</w:t>
+            </w:r>
+            <w:r>
+              <w:rPr>
+                <w:rStyle w:val="Hyperlink"/>
+                <w:noProof/>
+              </w:rPr>
+              <w:t>. Methodology</w:t>
+            </w:r>
+            <w:r>
+              <w:rPr>
+                <w:noProof/>
+                <w:webHidden/>
+              </w:rPr>
+              <w:tab/>
+            </w:r>
+            <w:r>
+              <w:rPr>
+                <w:noProof/>
+                <w:webHidden/>
+              </w:rPr>
+              <w:fldChar w:fldCharType="begin"/>
+            </w:r>
+            <w:r>
+              <w:rPr>
+                <w:noProof/>
+                <w:webHidden/>
+              </w:rPr>
+              <w:instrText xml:space="preserve"> PAGEREF _Toc162954939 \h </w:instrText>
+            </w:r>
+            <w:r>
+              <w:rPr>
+                <w:noProof/>
+                <w:webHidden/>
+              </w:rPr>
+            </w:r>
+            <w:r>
+              <w:rPr>
+                <w:noProof/>
+                <w:webHidden/>
+              </w:rPr>
+              <w:fldChar w:fldCharType="separate"/>
+            </w:r>
+            <w:r>
+              <w:rPr>
+                <w:noProof/>
+                <w:webHidden/>
+              </w:rPr>
+              <w:t>- 8 -</w:t>
+            </w:r>
+            <w:r>
+              <w:rPr>
+                <w:noProof/>
+                <w:webHidden/>
+              </w:rPr>
+              <w:fldChar w:fldCharType="end"/>
+            </w:r>
+          </w:hyperlink>
+        </w:p>
+        <w:p>
+          <w:pPr>
+            <w:pStyle w:val="TOC2"/>
+            <w:tabs>
+              <w:tab w:val="right" w:leader="dot" w:pos="9016"/>
+            </w:tabs>
+            <w:rPr>
+              <w:rFonts w:eastAsiaTheme="minorEastAsia"/>
+              <w:noProof/>
+              <w:lang w:val="en-KE" w:eastAsia="en-KE"/>
+            </w:rPr>
+          </w:pPr>
+          <w:hyperlink w:anchor="_Toc162954940" w:history="1">
+            <w:r>
+              <w:rPr>
+                <w:rStyle w:val="Hyperlink"/>
+                <w:noProof/>
+                <w:lang w:val="en-US"/>
+              </w:rPr>
+              <w:t xml:space="preserve">3.2 </w:t>
+            </w:r>
+            <w:r>
+              <w:rPr>
+                <w:rStyle w:val="Hyperlink"/>
                 <w:noProof/>
               </w:rPr>
               <w:t>Analysis and Design</w:t>
@@ -2944,7 +3195,7 @@
                 <w:noProof/>
                 <w:webHidden/>
               </w:rPr>
-              <w:instrText xml:space="preserve"> PAGEREF _Toc162381222 \h </w:instrText>
+              <w:instrText xml:space="preserve"> PAGEREF _Toc162954940 \h </w:instrText>
             </w:r>
             <w:r>
               <w:rPr>
@@ -2964,7 +3215,85 @@
                 <w:noProof/>
                 <w:webHidden/>
               </w:rPr>
-              <w:t>- 5 -</w:t>
+              <w:t>- 10 -</w:t>
+            </w:r>
+            <w:r>
+              <w:rPr>
+                <w:noProof/>
+                <w:webHidden/>
+              </w:rPr>
+              <w:fldChar w:fldCharType="end"/>
+            </w:r>
+          </w:hyperlink>
+        </w:p>
+        <w:p>
+          <w:pPr>
+            <w:pStyle w:val="TOC2"/>
+            <w:tabs>
+              <w:tab w:val="right" w:leader="dot" w:pos="9016"/>
+            </w:tabs>
+            <w:rPr>
+              <w:rFonts w:eastAsiaTheme="minorEastAsia"/>
+              <w:noProof/>
+              <w:lang w:val="en-KE" w:eastAsia="en-KE"/>
+            </w:rPr>
+          </w:pPr>
+          <w:hyperlink w:anchor="_Toc162954941" w:history="1">
+            <w:r>
+              <w:rPr>
+                <w:rStyle w:val="Hyperlink"/>
+                <w:noProof/>
+                <w:lang w:val="en-US"/>
+              </w:rPr>
+              <w:t>3.4.</w:t>
+            </w:r>
+            <w:r>
+              <w:rPr>
+                <w:rStyle w:val="Hyperlink"/>
+                <w:noProof/>
+              </w:rPr>
+              <w:t>Project Management</w:t>
+            </w:r>
+            <w:r>
+              <w:rPr>
+                <w:noProof/>
+                <w:webHidden/>
+              </w:rPr>
+              <w:tab/>
+            </w:r>
+            <w:r>
+              <w:rPr>
+                <w:noProof/>
+                <w:webHidden/>
+              </w:rPr>
+              <w:fldChar w:fldCharType="begin"/>
+            </w:r>
+            <w:r>
+              <w:rPr>
+                <w:noProof/>
+                <w:webHidden/>
+              </w:rPr>
+              <w:instrText xml:space="preserve"> PAGEREF _Toc162954941 \h </w:instrText>
+            </w:r>
+            <w:r>
+              <w:rPr>
+                <w:noProof/>
+                <w:webHidden/>
+              </w:rPr>
+            </w:r>
+            <w:r>
+              <w:rPr>
+                <w:noProof/>
+                <w:webHidden/>
+              </w:rPr>
+              <w:fldChar w:fldCharType="separate"/>
+            </w:r>
+            <w:r>
+              <w:rPr>
+                <w:noProof/>
+                <w:webHidden/>
+              </w:rPr>
+              <w:t>- 12 -</w:t>
             </w:r>
             <w:r>
               <w:rPr>
@@ -2984,28 +3313,95 @@
             <w:rPr>
               <w:rFonts w:eastAsiaTheme="minorEastAsia"/>
               <w:noProof/>
-              <w:lang w:eastAsia="en-KE"/>
+              <w:lang w:val="en-KE" w:eastAsia="en-KE"/>
             </w:rPr>
           </w:pPr>
-          <w:hyperlink w:anchor="_Toc162381223" w:history="1">
+          <w:hyperlink w:anchor="_Toc162954942" w:history="1">
             <w:r>
               <w:rPr>
                 <w:rStyle w:val="Hyperlink"/>
-                <w:rFonts w:ascii="Times Book Antigua" w:hAnsi="Times Book Antigua"/>
-                <w:bCs/>
                 <w:noProof/>
                 <w:lang w:val="en-US"/>
               </w:rPr>
-              <w:t>9.</w:t>
-            </w:r>
+              <w:t>CHAPTER FOUR</w:t>
+            </w:r>
+            <w:r>
+              <w:rPr>
+                <w:noProof/>
+                <w:webHidden/>
+              </w:rPr>
+              <w:tab/>
+            </w:r>
+            <w:r>
+              <w:rPr>
+                <w:noProof/>
+                <w:webHidden/>
+              </w:rPr>
+              <w:fldChar w:fldCharType="begin"/>
+            </w:r>
+            <w:r>
+              <w:rPr>
+                <w:noProof/>
+                <w:webHidden/>
+              </w:rPr>
+              <w:instrText xml:space="preserve"> PAGEREF _Toc162954942 \h </w:instrText>
+            </w:r>
+            <w:r>
+              <w:rPr>
+                <w:noProof/>
+                <w:webHidden/>
+              </w:rPr>
+            </w:r>
+            <w:r>
+              <w:rPr>
+                <w:noProof/>
+                <w:webHidden/>
+              </w:rPr>
+              <w:fldChar w:fldCharType="separate"/>
+            </w:r>
+            <w:r>
+              <w:rPr>
+                <w:noProof/>
+                <w:webHidden/>
+              </w:rPr>
+              <w:t>- 13 -</w:t>
+            </w:r>
+            <w:r>
+              <w:rPr>
+                <w:noProof/>
+                <w:webHidden/>
+              </w:rPr>
+              <w:fldChar w:fldCharType="end"/>
+            </w:r>
+          </w:hyperlink>
+        </w:p>
+        <w:p>
+          <w:pPr>
+            <w:pStyle w:val="TOC2"/>
+            <w:tabs>
+              <w:tab w:val="right" w:leader="dot" w:pos="9016"/>
+            </w:tabs>
+            <w:rPr>
+              <w:rFonts w:eastAsiaTheme="minorEastAsia"/>
+              <w:noProof/>
+              <w:lang w:val="en-KE" w:eastAsia="en-KE"/>
+            </w:rPr>
+          </w:pPr>
+          <w:hyperlink w:anchor="_Toc162954943" w:history="1">
             <w:r>
               <w:rPr>
                 <w:rStyle w:val="Hyperlink"/>
-                <w:rFonts w:ascii="Times Book Antigua" w:hAnsi="Times Book Antigua"/>
-                <w:bCs/>
-                <w:noProof/>
-              </w:rPr>
-              <w:t>Methodology</w:t>
+                <w:noProof/>
+                <w:lang w:val="en-US"/>
+              </w:rPr>
+              <w:t xml:space="preserve">4.1 </w:t>
+            </w:r>
+            <w:r>
+              <w:rPr>
+                <w:rStyle w:val="Hyperlink"/>
+                <w:noProof/>
+              </w:rPr>
+              <w:t>Discussion</w:t>
             </w:r>
             <w:r>
               <w:rPr>
@@ -3026,7 +3422,7 @@
                 <w:noProof/>
                 <w:webHidden/>
               </w:rPr>
-              <w:instrText xml:space="preserve"> PAGEREF _Toc162381223 \h </w:instrText>
+              <w:instrText xml:space="preserve"> PAGEREF _Toc162954943 \h </w:instrText>
             </w:r>
             <w:r>
               <w:rPr>
@@ -3046,7 +3442,7 @@
                 <w:noProof/>
                 <w:webHidden/>
               </w:rPr>
-              <w:t>- 7 -</w:t>
+              <w:t>- 13 -</w:t>
             </w:r>
             <w:r>
               <w:rPr>
@@ -3066,28 +3462,17 @@
             <w:rPr>
               <w:rFonts w:eastAsiaTheme="minorEastAsia"/>
               <w:noProof/>
-              <w:lang w:eastAsia="en-KE"/>
+              <w:lang w:val="en-KE" w:eastAsia="en-KE"/>
             </w:rPr>
           </w:pPr>
-          <w:hyperlink w:anchor="_Toc162381224" w:history="1">
+          <w:hyperlink w:anchor="_Toc162954944" w:history="1">
             <w:r>
               <w:rPr>
                 <w:rStyle w:val="Hyperlink"/>
-                <w:rFonts w:ascii="Times Book Antigua" w:hAnsi="Times Book Antigua"/>
-                <w:bCs/>
                 <w:noProof/>
                 <w:lang w:val="en-US"/>
               </w:rPr>
-              <w:t>10.</w:t>
-            </w:r>
-            <w:r>
-              <w:rPr>
-                <w:rStyle w:val="Hyperlink"/>
-                <w:rFonts w:ascii="Times Book Antigua" w:hAnsi="Times Book Antigua"/>
-                <w:bCs/>
-                <w:noProof/>
-              </w:rPr>
-              <w:t>Project Management</w:t>
+              <w:t>CHAPTER FIVE</w:t>
             </w:r>
             <w:r>
               <w:rPr>
@@ -3108,7 +3493,7 @@
                 <w:noProof/>
                 <w:webHidden/>
               </w:rPr>
-              <w:instrText xml:space="preserve"> PAGEREF _Toc162381224 \h </w:instrText>
+              <w:instrText xml:space="preserve"> PAGEREF _Toc162954944 \h </w:instrText>
             </w:r>
             <w:r>
               <w:rPr>
@@ -3128,151 +3513,7 @@
                 <w:noProof/>
                 <w:webHidden/>
               </w:rPr>
-              <w:t>- 10 -</w:t>
-            </w:r>
-            <w:r>
-              <w:rPr>
-                <w:noProof/>
-                <w:webHidden/>
-              </w:rPr>
-              <w:fldChar w:fldCharType="end"/>
-            </w:r>
-          </w:hyperlink>
-        </w:p>
-        <w:p>
-          <w:pPr>
-            <w:pStyle w:val="TOC1"/>
-            <w:tabs>
-              <w:tab w:val="right" w:leader="dot" w:pos="9016"/>
-            </w:tabs>
-            <w:rPr>
-              <w:rFonts w:eastAsiaTheme="minorEastAsia"/>
-              <w:noProof/>
-              <w:lang w:eastAsia="en-KE"/>
-            </w:rPr>
-          </w:pPr>
-          <w:hyperlink w:anchor="_Toc162381225" w:history="1">
-            <w:r>
-              <w:rPr>
-                <w:rStyle w:val="Hyperlink"/>
-                <w:rFonts w:ascii="Times Book Antigua" w:hAnsi="Times Book Antigua"/>
-                <w:bCs/>
-                <w:noProof/>
-              </w:rPr>
-              <w:t>Discussion</w:t>
-            </w:r>
-            <w:r>
-              <w:rPr>
-                <w:noProof/>
-                <w:webHidden/>
-              </w:rPr>
-              <w:tab/>
-            </w:r>
-            <w:r>
-              <w:rPr>
-                <w:noProof/>
-                <w:webHidden/>
-              </w:rPr>
-              <w:fldChar w:fldCharType="begin"/>
-            </w:r>
-            <w:r>
-              <w:rPr>
-                <w:noProof/>
-                <w:webHidden/>
-              </w:rPr>
-              <w:instrText xml:space="preserve"> PAGEREF _Toc162381225 \h </w:instrText>
-            </w:r>
-            <w:r>
-              <w:rPr>
-                <w:noProof/>
-                <w:webHidden/>
-              </w:rPr>
-            </w:r>
-            <w:r>
-              <w:rPr>
-                <w:noProof/>
-                <w:webHidden/>
-              </w:rPr>
-              <w:fldChar w:fldCharType="separate"/>
-            </w:r>
-            <w:r>
-              <w:rPr>
-                <w:noProof/>
-                <w:webHidden/>
-              </w:rPr>
-              <w:t>- 11 -</w:t>
-            </w:r>
-            <w:r>
-              <w:rPr>
-                <w:noProof/>
-                <w:webHidden/>
-              </w:rPr>
-              <w:fldChar w:fldCharType="end"/>
-            </w:r>
-          </w:hyperlink>
-        </w:p>
-        <w:p>
-          <w:pPr>
-            <w:pStyle w:val="TOC1"/>
-            <w:tabs>
-              <w:tab w:val="right" w:leader="dot" w:pos="9016"/>
-            </w:tabs>
-            <w:rPr>
-              <w:rFonts w:eastAsiaTheme="minorEastAsia"/>
-              <w:noProof/>
-              <w:lang w:eastAsia="en-KE"/>
-            </w:rPr>
-          </w:pPr>
-          <w:hyperlink w:anchor="_Toc162381226" w:history="1">
-            <w:r>
-              <w:rPr>
-                <w:rStyle w:val="Hyperlink"/>
-                <w:rFonts w:ascii="Times Book Antigua" w:hAnsi="Times Book Antigua"/>
-                <w:bCs/>
-                <w:noProof/>
-              </w:rPr>
-              <w:t>Conclusion and Recommendation</w:t>
-            </w:r>
-            <w:r>
-              <w:rPr>
-                <w:noProof/>
-                <w:webHidden/>
-              </w:rPr>
-              <w:tab/>
-            </w:r>
-            <w:r>
-              <w:rPr>
-                <w:noProof/>
-                <w:webHidden/>
-              </w:rPr>
-              <w:fldChar w:fldCharType="begin"/>
-            </w:r>
-            <w:r>
-              <w:rPr>
-                <w:noProof/>
-                <w:webHidden/>
-              </w:rPr>
-              <w:instrText xml:space="preserve"> PAGEREF _Toc162381226 \h </w:instrText>
-            </w:r>
-            <w:r>
-              <w:rPr>
-                <w:noProof/>
-                <w:webHidden/>
-              </w:rPr>
-            </w:r>
-            <w:r>
-              <w:rPr>
-                <w:noProof/>
-                <w:webHidden/>
-              </w:rPr>
-              <w:fldChar w:fldCharType="separate"/>
-            </w:r>
-            <w:r>
-              <w:rPr>
-                <w:noProof/>
-                <w:webHidden/>
-              </w:rPr>
-              <w:t>- 14 -</w:t>
+              <w:t>- 16 -</w:t>
             </w:r>
             <w:r>
               <w:rPr>
@@ -3292,18 +3533,24 @@
             <w:rPr>
               <w:rFonts w:eastAsiaTheme="minorEastAsia"/>
               <w:noProof/>
-              <w:lang w:eastAsia="en-KE"/>
+              <w:lang w:val="en-KE" w:eastAsia="en-KE"/>
             </w:rPr>
           </w:pPr>
-          <w:hyperlink w:anchor="_Toc162381227" w:history="1">
+          <w:hyperlink w:anchor="_Toc162954945" w:history="1">
             <w:r>
               <w:rPr>
                 <w:rStyle w:val="Hyperlink"/>
-                <w:rFonts w:cs="Times New Roman"/>
-                <w:i/>
-                <w:noProof/>
-              </w:rPr>
-              <w:t>References</w:t>
+                <w:noProof/>
+                <w:lang w:val="en-US"/>
+              </w:rPr>
+              <w:t xml:space="preserve">5.1 </w:t>
+            </w:r>
+            <w:r>
+              <w:rPr>
+                <w:rStyle w:val="Hyperlink"/>
+                <w:noProof/>
+              </w:rPr>
+              <w:t>Conclusion and Recommendation</w:t>
             </w:r>
             <w:r>
               <w:rPr>
@@ -3324,7 +3571,7 @@
                 <w:noProof/>
                 <w:webHidden/>
               </w:rPr>
-              <w:instrText xml:space="preserve"> PAGEREF _Toc162381227 \h </w:instrText>
+              <w:instrText xml:space="preserve"> PAGEREF _Toc162954945 \h </w:instrText>
             </w:r>
             <w:r>
               <w:rPr>
@@ -3344,7 +3591,7 @@
                 <w:noProof/>
                 <w:webHidden/>
               </w:rPr>
-              <w:t>- 15 -</w:t>
+              <w:t>- 16 -</w:t>
             </w:r>
             <w:r>
               <w:rPr>
@@ -3364,19 +3611,16 @@
             <w:rPr>
               <w:rFonts w:eastAsiaTheme="minorEastAsia"/>
               <w:noProof/>
-              <w:lang w:eastAsia="en-KE"/>
+              <w:lang w:val="en-KE" w:eastAsia="en-KE"/>
             </w:rPr>
           </w:pPr>
-          <w:hyperlink w:anchor="_Toc162381228" w:history="1">
+          <w:hyperlink w:anchor="_Toc162954946" w:history="1">
             <w:r>
               <w:rPr>
                 <w:rStyle w:val="Hyperlink"/>
-                <w:rFonts w:cs="Times New Roman"/>
-                <w:i/>
-                <w:iCs/>
-                <w:noProof/>
-              </w:rPr>
-              <w:t>Appendix</w:t>
+                <w:noProof/>
+              </w:rPr>
+              <w:t>References</w:t>
             </w:r>
             <w:r>
               <w:rPr>
@@ -3397,7 +3641,7 @@
                 <w:noProof/>
                 <w:webHidden/>
               </w:rPr>
-              <w:instrText xml:space="preserve"> PAGEREF _Toc162381228 \h </w:instrText>
+              <w:instrText xml:space="preserve"> PAGEREF _Toc162954946 \h </w:instrText>
             </w:r>
             <w:r>
               <w:rPr>
@@ -3417,7 +3661,77 @@
                 <w:noProof/>
                 <w:webHidden/>
               </w:rPr>
-              <w:t>- 15 -</w:t>
+              <w:t>- 17 -</w:t>
+            </w:r>
+            <w:r>
+              <w:rPr>
+                <w:noProof/>
+                <w:webHidden/>
+              </w:rPr>
+              <w:fldChar w:fldCharType="end"/>
+            </w:r>
+          </w:hyperlink>
+        </w:p>
+        <w:p>
+          <w:pPr>
+            <w:pStyle w:val="TOC2"/>
+            <w:tabs>
+              <w:tab w:val="right" w:leader="dot" w:pos="9016"/>
+            </w:tabs>
+            <w:rPr>
+              <w:rFonts w:eastAsiaTheme="minorEastAsia"/>
+              <w:noProof/>
+              <w:lang w:val="en-KE" w:eastAsia="en-KE"/>
+            </w:rPr>
+          </w:pPr>
+          <w:hyperlink w:anchor="_Toc162954947" w:history="1">
+            <w:r>
+              <w:rPr>
+                <w:rStyle w:val="Hyperlink"/>
+                <w:noProof/>
+              </w:rPr>
+              <w:t>Appendix A: Survey Questions</w:t>
+            </w:r>
+            <w:r>
+              <w:rPr>
+                <w:noProof/>
+                <w:webHidden/>
+              </w:rPr>
+              <w:tab/>
+            </w:r>
+            <w:r>
+              <w:rPr>
+                <w:noProof/>
+                <w:webHidden/>
+              </w:rPr>
+              <w:fldChar w:fldCharType="begin"/>
+            </w:r>
+            <w:r>
+              <w:rPr>
+                <w:noProof/>
+                <w:webHidden/>
+              </w:rPr>
+              <w:instrText xml:space="preserve"> PAGEREF _Toc162954947 \h </w:instrText>
+            </w:r>
+            <w:r>
+              <w:rPr>
+                <w:noProof/>
+                <w:webHidden/>
+              </w:rPr>
+            </w:r>
+            <w:r>
+              <w:rPr>
+                <w:noProof/>
+                <w:webHidden/>
+              </w:rPr>
+              <w:fldChar w:fldCharType="separate"/>
+            </w:r>
+            <w:r>
+              <w:rPr>
+                <w:noProof/>
+                <w:webHidden/>
+              </w:rPr>
+              <w:t>- 17 -</w:t>
             </w:r>
             <w:r>
               <w:rPr>
@@ -3547,7 +3861,7 @@
           <w:lang w:val="en-US"/>
         </w:rPr>
       </w:pPr>
-      <w:bookmarkStart w:id="4" w:name="_Toc162381213"/>
+      <w:bookmarkStart w:id="4" w:name="_Toc162954928"/>
       <w:r>
         <w:rPr>
           <w:rFonts w:ascii="Times Book Antigua" w:hAnsi="Times Book Antigua" w:cs="Times New Roman"/>
@@ -3727,7 +4041,7 @@
           <w:lang w:val="en-US"/>
         </w:rPr>
       </w:pPr>
-      <w:bookmarkStart w:id="5" w:name="_Toc162381214"/>
+      <w:bookmarkStart w:id="5" w:name="_Toc162954929"/>
       <w:r>
         <w:rPr>
           <w:rFonts w:ascii="Times Book Antigua" w:hAnsi="Times Book Antigua" w:cs="Times New Roman"/>
@@ -3879,7 +4193,7 @@
           <w:lang w:val="en-US"/>
         </w:rPr>
       </w:pPr>
-      <w:bookmarkStart w:id="6" w:name="_Toc162381215"/>
+      <w:bookmarkStart w:id="6" w:name="_Toc162954930"/>
       <w:r>
         <w:rPr>
           <w:rFonts w:ascii="Times Book Antigua" w:hAnsi="Times Book Antigua" w:cs="Times New Roman"/>
@@ -3983,7 +4297,7 @@
           <w:lang w:val="en-US"/>
         </w:rPr>
       </w:pPr>
-      <w:bookmarkStart w:id="7" w:name="_Toc162381216"/>
+      <w:bookmarkStart w:id="7" w:name="_Toc162954931"/>
       <w:r>
         <w:rPr>
           <w:rFonts w:ascii="Times Book Antigua" w:hAnsi="Times Book Antigua" w:cs="Times New Roman"/>
@@ -4312,7 +4626,7 @@
           <w:lang w:val="en-US"/>
         </w:rPr>
       </w:pPr>
-      <w:bookmarkStart w:id="8" w:name="_Toc162381217"/>
+      <w:bookmarkStart w:id="8" w:name="_Toc162954932"/>
       <w:r>
         <w:rPr>
           <w:rFonts w:ascii="Times Book Antigua" w:hAnsi="Times Book Antigua" w:cs="Times New Roman"/>
@@ -4358,7 +4672,7 @@
           <w:lang w:val="en-US"/>
         </w:rPr>
       </w:pPr>
-      <w:bookmarkStart w:id="9" w:name="_Toc162381218"/>
+      <w:bookmarkStart w:id="9" w:name="_Toc162954933"/>
       <w:r>
         <w:rPr>
           <w:rFonts w:ascii="Times Book Antigua" w:hAnsi="Times Book Antigua" w:cs="Times New Roman"/>
@@ -4393,33 +4707,62 @@
     </w:p>
     <w:p>
       <w:pPr>
+        <w:rPr>
+          <w:rFonts w:ascii="Times Book Antigua" w:hAnsi="Times Book Antigua" w:cs="Times New Roman"/>
+          <w:sz w:val="24"/>
+          <w:szCs w:val="24"/>
+        </w:rPr>
+      </w:pPr>
+      <w:r>
+        <w:rPr>
+          <w:rFonts w:ascii="Times Book Antigua" w:hAnsi="Times Book Antigua" w:cs="Times New Roman"/>
+          <w:sz w:val="24"/>
+          <w:szCs w:val="24"/>
+        </w:rPr>
+        <w:br w:type="page"/>
+      </w:r>
+    </w:p>
+    <w:p>
+      <w:pPr>
         <w:pStyle w:val="Heading1"/>
-        <w:spacing w:line="360" w:lineRule="auto"/>
-        <w:jc w:val="both"/>
-        <w:rPr>
-          <w:rFonts w:ascii="Times Book Antigua" w:hAnsi="Times Book Antigua" w:cs="Times New Roman"/>
-          <w:b w:val="0"/>
-          <w:bCs/>
-          <w:szCs w:val="24"/>
-          <w:u w:val="single"/>
-          <w:lang w:val="en-US"/>
-        </w:rPr>
-      </w:pPr>
-      <w:bookmarkStart w:id="10" w:name="_Toc162381219"/>
-      <w:r>
-        <w:rPr>
-          <w:rFonts w:ascii="Times Book Antigua" w:hAnsi="Times Book Antigua" w:cs="Times New Roman"/>
-          <w:bCs/>
-          <w:szCs w:val="24"/>
-          <w:u w:val="single"/>
-          <w:lang w:val="en-US"/>
-        </w:rPr>
-        <w:t>7. Literature Review</w:t>
+        <w:rPr>
+          <w:lang w:val="en-US"/>
+        </w:rPr>
+      </w:pPr>
+      <w:bookmarkStart w:id="10" w:name="_Toc162954934"/>
+      <w:r>
+        <w:rPr>
+          <w:lang w:val="en-US"/>
+        </w:rPr>
+        <w:lastRenderedPageBreak/>
+        <w:t>CHAPTER TWO</w:t>
       </w:r>
       <w:bookmarkEnd w:id="10"/>
     </w:p>
     <w:p>
       <w:pPr>
+        <w:pStyle w:val="Heading2"/>
+        <w:rPr>
+          <w:lang w:val="en-US"/>
+        </w:rPr>
+      </w:pPr>
+      <w:bookmarkStart w:id="11" w:name="_Toc162954935"/>
+      <w:r>
+        <w:rPr>
+          <w:lang w:val="en-US"/>
+        </w:rPr>
+        <w:t>2.1</w:t>
+      </w:r>
+      <w:r>
+        <w:rPr>
+          <w:lang w:val="en-US"/>
+        </w:rPr>
+        <w:t>. Literature Review</w:t>
+      </w:r>
+      <w:bookmarkEnd w:id="11"/>
+    </w:p>
+    <w:p>
+      <w:pPr>
         <w:spacing w:after="100" w:afterAutospacing="1" w:line="360" w:lineRule="auto"/>
         <w:jc w:val="both"/>
         <w:rPr>
@@ -4472,18 +4815,83 @@
           <w:sz w:val="24"/>
           <w:szCs w:val="24"/>
         </w:rPr>
-        <w:t xml:space="preserve">Furthermore, the impact of customer support on the overall shopping experience should not be overlooked. Studies have demonstrated that responsive and helpful customer service can significantly influence customer satisfaction and loyalty (Zendesk, 2020). Research by </w:t>
-      </w:r>
-      <w:r>
-        <w:rPr>
-          <w:rFonts w:ascii="Times Book Antigua" w:hAnsi="Times Book Antigua" w:cs="Times New Roman"/>
-          <w:sz w:val="24"/>
-          <w:szCs w:val="24"/>
+        <w:t>Furthermore, the impact of customer support on the overall shopping experience should not be overlooked. Studies have demonstrated that responsive and helpful customer service can significantly influence customer satisfaction and loyalty (Zendesk, 2020). Research by Zendesk revealed that 88% of customers are more likely to buy from a company that offers good customer service.</w:t>
+      </w:r>
+    </w:p>
+    <w:p>
+      <w:pPr>
+        <w:spacing w:after="100" w:afterAutospacing="1" w:line="360" w:lineRule="auto"/>
+        <w:jc w:val="both"/>
+        <w:rPr>
+          <w:rFonts w:ascii="Times Book Antigua" w:hAnsi="Times Book Antigua" w:cs="Times New Roman"/>
+          <w:sz w:val="24"/>
+          <w:szCs w:val="24"/>
+        </w:rPr>
+      </w:pPr>
+      <w:r>
+        <w:rPr>
+          <w:rFonts w:ascii="Times Book Antigua" w:hAnsi="Times Book Antigua" w:cs="Times New Roman"/>
+          <w:sz w:val="24"/>
+          <w:szCs w:val="24"/>
+        </w:rPr>
+        <w:t>So, if we want our online bike buying and selling platform to do well, we need to focus on making it easy to use, giving clear information about products, being honest about prices and delivery, offering personalized recommendations, and being helpful when customers need support. This way, we can make both buyers and sellers happy, and keep them coming back to our platform</w:t>
+      </w:r>
+    </w:p>
+    <w:p>
+      <w:pPr>
+        <w:rPr>
+          <w:rFonts w:ascii="Times Book Antigua" w:hAnsi="Times Book Antigua" w:cs="Times New Roman"/>
+          <w:sz w:val="24"/>
+          <w:szCs w:val="24"/>
+        </w:rPr>
+      </w:pPr>
+      <w:r>
+        <w:rPr>
+          <w:rFonts w:ascii="Times Book Antigua" w:hAnsi="Times Book Antigua" w:cs="Times New Roman"/>
+          <w:sz w:val="24"/>
+          <w:szCs w:val="24"/>
+        </w:rPr>
+        <w:br w:type="page"/>
+      </w:r>
+    </w:p>
+    <w:p>
+      <w:pPr>
+        <w:pStyle w:val="Heading2"/>
+      </w:pPr>
+      <w:bookmarkStart w:id="12" w:name="_Toc162954936"/>
+      <w:r>
+        <w:rPr>
+          <w:rFonts w:ascii="Book Antiqua" w:hAnsi="Book Antiqua"/>
+          <w:lang w:val="en-US"/>
         </w:rPr>
         <w:lastRenderedPageBreak/>
-        <w:t>Zendesk revealed that 88% of customers are more likely to buy from a company that offers good customer service.</w:t>
-      </w:r>
-    </w:p>
+        <w:t>2</w:t>
+      </w:r>
+      <w:r>
+        <w:rPr>
+          <w:rFonts w:ascii="Book Antiqua" w:hAnsi="Book Antiqua"/>
+        </w:rPr>
+        <w:t>.</w:t>
+      </w:r>
+      <w:r>
+        <w:rPr>
+          <w:rFonts w:ascii="Book Antiqua" w:hAnsi="Book Antiqua"/>
+          <w:lang w:val="en-US"/>
+        </w:rPr>
+        <w:t>2</w:t>
+      </w:r>
+      <w:r>
+        <w:rPr>
+          <w:rFonts w:ascii="Book Antiqua" w:hAnsi="Book Antiqua"/>
+        </w:rPr>
+        <w:t xml:space="preserve"> </w:t>
+      </w:r>
+      <w:r>
+        <w:t>Trust</w:t>
+      </w:r>
+      <w:bookmarkEnd w:id="12"/>
+    </w:p>
+    <w:p/>
     <w:p>
       <w:pPr>
         <w:spacing w:after="100" w:afterAutospacing="1" w:line="360" w:lineRule="auto"/>
@@ -4500,42 +4908,135 @@
           <w:sz w:val="24"/>
           <w:szCs w:val="24"/>
         </w:rPr>
-        <w:t>So, if we want our online bike buying and selling platform to do well, we need to focus on making it easy to use, giving clear information about products, being honest about prices and delivery, offering personalized recommendations, and being helpful when customers need support. This way, we can make both buyers and sellers happy, and keep them coming back to our platform.</w:t>
+        <w:t xml:space="preserve">The previous works reveal that the customers’ trust on an e-commerce website is an important factor affecting their online shopping intentions (Gefen et al., 2003a; Gefen et al., 2003b; </w:t>
+      </w:r>
+      <w:proofErr w:type="spellStart"/>
+      <w:r>
+        <w:rPr>
+          <w:rFonts w:ascii="Times Book Antigua" w:hAnsi="Times Book Antigua" w:cs="Times New Roman"/>
+          <w:sz w:val="24"/>
+          <w:szCs w:val="24"/>
+        </w:rPr>
+        <w:t>Pavlou</w:t>
+      </w:r>
+      <w:proofErr w:type="spellEnd"/>
+      <w:r>
+        <w:rPr>
+          <w:rFonts w:ascii="Times Book Antigua" w:hAnsi="Times Book Antigua" w:cs="Times New Roman"/>
+          <w:sz w:val="24"/>
+          <w:szCs w:val="24"/>
+        </w:rPr>
+        <w:t>, 2003; Wen et al., 2011). Lack of trust has been recognized as one of the main reasons preventing the consumers from engaging in ecommerce (</w:t>
+      </w:r>
+      <w:proofErr w:type="spellStart"/>
+      <w:r>
+        <w:rPr>
+          <w:rFonts w:ascii="Times Book Antigua" w:hAnsi="Times Book Antigua" w:cs="Times New Roman"/>
+          <w:sz w:val="24"/>
+          <w:szCs w:val="24"/>
+        </w:rPr>
+        <w:t>Jarvenpaa</w:t>
+      </w:r>
+      <w:proofErr w:type="spellEnd"/>
+      <w:r>
+        <w:rPr>
+          <w:rFonts w:ascii="Times Book Antigua" w:hAnsi="Times Book Antigua" w:cs="Times New Roman"/>
+          <w:sz w:val="24"/>
+          <w:szCs w:val="24"/>
+        </w:rPr>
+        <w:t xml:space="preserve"> et al., 2000). Trust was approached by the previous works from three main perspectives which are online seller characteristics, website characteristics and customer characteristics (Chiu et al., 2009). The seller characteristics include size and reputation (</w:t>
+      </w:r>
+      <w:proofErr w:type="spellStart"/>
+      <w:r>
+        <w:rPr>
+          <w:rFonts w:ascii="Times Book Antigua" w:hAnsi="Times Book Antigua" w:cs="Times New Roman"/>
+          <w:sz w:val="24"/>
+          <w:szCs w:val="24"/>
+        </w:rPr>
+        <w:t>Benedicktus</w:t>
+      </w:r>
+      <w:proofErr w:type="spellEnd"/>
+      <w:r>
+        <w:rPr>
+          <w:rFonts w:ascii="Times Book Antigua" w:hAnsi="Times Book Antigua" w:cs="Times New Roman"/>
+          <w:sz w:val="24"/>
+          <w:szCs w:val="24"/>
+        </w:rPr>
+        <w:t xml:space="preserve"> et al., 2010; Chiu et al., 2009). Reputation of an online retailer is similar to that of a brand, it includes: name, logo, design and product identifiers from different suppliers/brands (Bennett and Gabriel, 2001; Wen et al., 2011). The seller reputation not only is related to his/her business image, but also depends on his/her customers’ reviews and perceptions (Bennett and Gabriel, 2001). The previous works show that consumer trusts on an online retail website it he/she perceives that its business enjoys a good reputation (Bennett and Gabriel, 2001; </w:t>
+      </w:r>
+      <w:proofErr w:type="spellStart"/>
+      <w:r>
+        <w:rPr>
+          <w:rFonts w:ascii="Times Book Antigua" w:hAnsi="Times Book Antigua" w:cs="Times New Roman"/>
+          <w:sz w:val="24"/>
+          <w:szCs w:val="24"/>
+        </w:rPr>
+        <w:t>Jarvenpaa</w:t>
+      </w:r>
+      <w:proofErr w:type="spellEnd"/>
+      <w:r>
+        <w:rPr>
+          <w:rFonts w:ascii="Times Book Antigua" w:hAnsi="Times Book Antigua" w:cs="Times New Roman"/>
+          <w:sz w:val="24"/>
+          <w:szCs w:val="24"/>
+        </w:rPr>
+        <w:t xml:space="preserve"> et al., 2000.; Teo and Liu, 2007). In addition, the consumer perceptions of business size have a greater impact than the actual business size (</w:t>
+      </w:r>
+      <w:proofErr w:type="spellStart"/>
+      <w:r>
+        <w:rPr>
+          <w:rFonts w:ascii="Times Book Antigua" w:hAnsi="Times Book Antigua" w:cs="Times New Roman"/>
+          <w:sz w:val="24"/>
+          <w:szCs w:val="24"/>
+        </w:rPr>
+        <w:t>Jarvenpaa</w:t>
+      </w:r>
+      <w:proofErr w:type="spellEnd"/>
+      <w:r>
+        <w:rPr>
+          <w:rFonts w:ascii="Times Book Antigua" w:hAnsi="Times Book Antigua" w:cs="Times New Roman"/>
+          <w:sz w:val="24"/>
+          <w:szCs w:val="24"/>
+        </w:rPr>
+        <w:t xml:space="preserve"> et al., 2000). According to </w:t>
+      </w:r>
+      <w:proofErr w:type="spellStart"/>
+      <w:r>
+        <w:rPr>
+          <w:rFonts w:ascii="Times Book Antigua" w:hAnsi="Times Book Antigua" w:cs="Times New Roman"/>
+          <w:sz w:val="24"/>
+          <w:szCs w:val="24"/>
+        </w:rPr>
+        <w:t>Jarvenpaa</w:t>
+      </w:r>
+      <w:proofErr w:type="spellEnd"/>
+      <w:r>
+        <w:rPr>
+          <w:rFonts w:ascii="Times Book Antigua" w:hAnsi="Times Book Antigua" w:cs="Times New Roman"/>
+          <w:sz w:val="24"/>
+          <w:szCs w:val="24"/>
+        </w:rPr>
+        <w:t>, the customer trusts on an online retail website if he/she perceives that its business size is large</w:t>
       </w:r>
     </w:p>
     <w:p>
       <w:pPr>
         <w:pStyle w:val="Heading2"/>
-        <w:rPr>
-          <w:b w:val="0"/>
-          <w:bCs/>
-        </w:rPr>
-      </w:pPr>
-      <w:r>
-        <w:rPr>
-          <w:rFonts w:ascii="Book Antiqua" w:hAnsi="Book Antiqua"/>
-          <w:b w:val="0"/>
-          <w:bCs/>
-        </w:rPr>
+      </w:pPr>
+      <w:bookmarkStart w:id="13" w:name="_Toc162954937"/>
+      <w:r>
+        <w:t>2</w:t>
+      </w:r>
+      <w:r>
+        <w:t>.3</w:t>
+      </w:r>
+      <w:r>
+        <w:t xml:space="preserve"> Attitude</w:t>
+      </w:r>
+      <w:bookmarkEnd w:id="13"/>
+      <w:r>
         <w:t xml:space="preserve"> </w:t>
       </w:r>
-      <w:bookmarkStart w:id="11" w:name="_Toc162381220"/>
-      <w:r>
-        <w:rPr>
-          <w:rFonts w:ascii="Book Antiqua" w:hAnsi="Book Antiqua"/>
-          <w:b w:val="0"/>
-          <w:bCs/>
-        </w:rPr>
-        <w:t xml:space="preserve">7.1 </w:t>
-      </w:r>
-      <w:r>
-        <w:rPr>
-          <w:b w:val="0"/>
-          <w:bCs/>
-        </w:rPr>
-        <w:t>Trust</w:t>
-      </w:r>
-      <w:bookmarkEnd w:id="11"/>
     </w:p>
     <w:p/>
     <w:p>
@@ -4554,7 +5055,7 @@
           <w:sz w:val="24"/>
           <w:szCs w:val="24"/>
         </w:rPr>
-        <w:t xml:space="preserve">The previous works reveal that the customers’ trust on an e-commerce website is an important factor affecting their online shopping intentions (Gefen et al., 2003a; Gefen et al., 2003b; </w:t>
+        <w:t xml:space="preserve">Attitude is an individual’s assessment of the results obtained from performing a </w:t>
       </w:r>
       <w:proofErr w:type="spellStart"/>
       <w:r>
@@ -4563,7 +5064,7 @@
           <w:sz w:val="24"/>
           <w:szCs w:val="24"/>
         </w:rPr>
-        <w:t>Pavlou</w:t>
+        <w:t>behavior</w:t>
       </w:r>
       <w:proofErr w:type="spellEnd"/>
       <w:r>
@@ -4572,7 +5073,7 @@
           <w:sz w:val="24"/>
           <w:szCs w:val="24"/>
         </w:rPr>
-        <w:t>, 2003; Wen et al., 2011). Lack of trust has been recognized as one of the main reasons preventing the consumers from engaging in ecommerce (</w:t>
+        <w:t xml:space="preserve"> (Ajzen, 1991). In the online shopping context, attitude refers to the consumer’s good or bad reviews concerning their goods or service purchase experience from retail website over the internet (Lin, 2007). Rogers (1995) defined relative advantage as new benefits generated by innovation. Complexity represents the degree to which an innovation is considered confusing, difficult to learn, or difficult to apply. The complexity, as viewed by Rogers, is believed to contradict the perception of usability in the TAM Acceptance model (Chen and Tan, 2004; Lin, 2007; Taylor and Todd, 1995). Compatibility is defined as the degree to which an innovation is perceived as consistent with the existing values, past experience, and needs of potential adopters (Rogers, 1995). Self-efficacy is a personal judgment of how well he/she can execute courses of action required to deal with prospective situations (Bandura, 1982). In the online shopping context, the self-efficacy refers to a </w:t>
       </w:r>
       <w:proofErr w:type="spellStart"/>
       <w:r>
@@ -4581,7 +5082,7 @@
           <w:sz w:val="24"/>
           <w:szCs w:val="24"/>
         </w:rPr>
-        <w:t>Jarvenpaa</w:t>
+        <w:t>selfassessment</w:t>
       </w:r>
       <w:proofErr w:type="spellEnd"/>
       <w:r>
@@ -4590,7 +5091,7 @@
           <w:sz w:val="24"/>
           <w:szCs w:val="24"/>
         </w:rPr>
-        <w:t xml:space="preserve"> et al., 2000). Trust was approached by the previous works from three main perspectives which are online seller characteristics, website characteristics and customer characteristics (Chiu et al., 2009). The seller characteristics include size and reputation (</w:t>
+        <w:t xml:space="preserve"> of the ability to perform actions during shopping (Lin, 2007; </w:t>
       </w:r>
       <w:proofErr w:type="spellStart"/>
       <w:r>
@@ -4599,7 +5100,7 @@
           <w:sz w:val="24"/>
           <w:szCs w:val="24"/>
         </w:rPr>
-        <w:t>Benedicktus</w:t>
+        <w:t>Vijayasarathy</w:t>
       </w:r>
       <w:proofErr w:type="spellEnd"/>
       <w:r>
@@ -4608,7 +5109,16 @@
           <w:sz w:val="24"/>
           <w:szCs w:val="24"/>
         </w:rPr>
-        <w:t xml:space="preserve"> et al., 2010; Chiu et al., 2009). Reputation of an online retailer is similar to that of a brand, it includes: name, logo, design and product identifiers from different suppliers/brands (Bennett and Gabriel, 2001; Wen et al., 2011). The seller reputation not only is related to his/her business image, but also depends on his/her customers’ reviews and perceptions (Bennett and Gabriel, 2001). The previous works show that consumer trusts on an online retail website it he/she perceives that its business enjoys a good reputation (Bennett and Gabriel, 2001; </w:t>
+        <w:t xml:space="preserve">, 2004). Nguyen Ngoc Quang, et. al. 5544 © 2022 </w:t>
+      </w:r>
+      <w:r>
+        <w:rPr>
+          <w:rFonts w:ascii="Times Book Antigua" w:hAnsi="Times Book Antigua" w:cs="Times New Roman"/>
+          <w:sz w:val="24"/>
+          <w:szCs w:val="24"/>
+        </w:rPr>
+        <w:lastRenderedPageBreak/>
+        <w:t>JPPW. All rights reserved Perceived Usefulness (PU) is the degree to which a person believes that using a particular system would enhance his or her job performance” (Davis, 1989). In the e-commerce context, PU refers to the degree a consumer believe that online shopping will increase their procurement effectiveness (Shih, 2004). Interpersonal Influence is defined as the consumer’s acceptance of online shopping affected by the encouragement, promotion of individuals in society (</w:t>
       </w:r>
       <w:proofErr w:type="spellStart"/>
       <w:r>
@@ -4617,7 +5127,7 @@
           <w:sz w:val="24"/>
           <w:szCs w:val="24"/>
         </w:rPr>
-        <w:t>Jarvenpaa</w:t>
+        <w:t>Bhattacherjee</w:t>
       </w:r>
       <w:proofErr w:type="spellEnd"/>
       <w:r>
@@ -4626,7 +5136,7 @@
           <w:sz w:val="24"/>
           <w:szCs w:val="24"/>
         </w:rPr>
-        <w:t xml:space="preserve"> et al., 2000.; Teo and Liu, 2007). In addition, the consumer perceptions of business size have a greater impact than the actual business size (</w:t>
+        <w:t xml:space="preserve">, 2000; Hsu and Chiu, 2004; Lin, 2007). These individuals include family members, friends, co-workers, etc. they are called reference groups. If this reference group </w:t>
       </w:r>
       <w:proofErr w:type="spellStart"/>
       <w:r>
@@ -4635,7 +5145,7 @@
           <w:sz w:val="24"/>
           <w:szCs w:val="24"/>
         </w:rPr>
-        <w:t>Jarvenpaa</w:t>
+        <w:t>favors</w:t>
       </w:r>
       <w:proofErr w:type="spellEnd"/>
       <w:r>
@@ -4644,7 +5154,7 @@
           <w:sz w:val="24"/>
           <w:szCs w:val="24"/>
         </w:rPr>
-        <w:t xml:space="preserve"> et al., 2000). According to </w:t>
+        <w:t xml:space="preserve"> shopping online, the consumers will be more likely to make online shopping. External influence means the influence from the mass media such as newspapers, radio, television, etc. (</w:t>
       </w:r>
       <w:proofErr w:type="spellStart"/>
       <w:r>
@@ -4653,7 +5163,7 @@
           <w:sz w:val="24"/>
           <w:szCs w:val="24"/>
         </w:rPr>
-        <w:t>Jarvenpaa</w:t>
+        <w:t>Bhattacherjee</w:t>
       </w:r>
       <w:proofErr w:type="spellEnd"/>
       <w:r>
@@ -4662,270 +5172,560 @@
           <w:sz w:val="24"/>
           <w:szCs w:val="24"/>
         </w:rPr>
-        <w:t>, the customer trusts on an online retail website if he/she perceives that its business size is large</w:t>
-      </w:r>
+        <w:t>, 2000; Hsu and Chiu, 2004; Lin, 2007). In online shopping, the consumers can be motivated and encouraged to engage in shopping activities by mass media’s reports and comments (</w:t>
+      </w:r>
+      <w:proofErr w:type="spellStart"/>
+      <w:r>
+        <w:rPr>
+          <w:rFonts w:ascii="Times Book Antigua" w:hAnsi="Times Book Antigua" w:cs="Times New Roman"/>
+          <w:sz w:val="24"/>
+          <w:szCs w:val="24"/>
+        </w:rPr>
+        <w:t>Bhattacherjee</w:t>
+      </w:r>
+      <w:proofErr w:type="spellEnd"/>
+      <w:r>
+        <w:rPr>
+          <w:rFonts w:ascii="Times Book Antigua" w:hAnsi="Times Book Antigua" w:cs="Times New Roman"/>
+          <w:sz w:val="24"/>
+          <w:szCs w:val="24"/>
+        </w:rPr>
+        <w:t>, 2000; Lin, 2007). If the mass media has a positive rating for online shopping, the likelihood of accepting online shopping will be higher (</w:t>
+      </w:r>
+      <w:proofErr w:type="spellStart"/>
+      <w:r>
+        <w:rPr>
+          <w:rFonts w:ascii="Times Book Antigua" w:hAnsi="Times Book Antigua" w:cs="Times New Roman"/>
+          <w:sz w:val="24"/>
+          <w:szCs w:val="24"/>
+        </w:rPr>
+        <w:t>Bhattacherjee</w:t>
+      </w:r>
+      <w:proofErr w:type="spellEnd"/>
+      <w:r>
+        <w:rPr>
+          <w:rFonts w:ascii="Times Book Antigua" w:hAnsi="Times Book Antigua" w:cs="Times New Roman"/>
+          <w:sz w:val="24"/>
+          <w:szCs w:val="24"/>
+        </w:rPr>
+        <w:t>, 2000; Lin, 2007)</w:t>
+      </w:r>
+    </w:p>
+    <w:p>
+      <w:pPr>
+        <w:rPr>
+          <w:rFonts w:ascii="Times Book Antigua" w:hAnsi="Times Book Antigua" w:cs="Times New Roman"/>
+          <w:sz w:val="24"/>
+          <w:szCs w:val="24"/>
+        </w:rPr>
+      </w:pPr>
+      <w:r>
+        <w:rPr>
+          <w:rFonts w:ascii="Times Book Antigua" w:hAnsi="Times Book Antigua" w:cs="Times New Roman"/>
+          <w:sz w:val="24"/>
+          <w:szCs w:val="24"/>
+        </w:rPr>
+        <w:br w:type="page"/>
+      </w:r>
+    </w:p>
+    <w:p>
+      <w:pPr>
+        <w:pStyle w:val="Heading1"/>
+        <w:rPr>
+          <w:lang w:val="en-US"/>
+        </w:rPr>
+      </w:pPr>
+      <w:bookmarkStart w:id="14" w:name="_Toc162954938"/>
+      <w:r>
+        <w:rPr>
+          <w:lang w:val="en-US"/>
+        </w:rPr>
+        <w:lastRenderedPageBreak/>
+        <w:t>CHAPTER THREE</w:t>
+      </w:r>
+      <w:bookmarkEnd w:id="14"/>
     </w:p>
     <w:p>
       <w:pPr>
         <w:pStyle w:val="Heading2"/>
-        <w:rPr>
-          <w:b w:val="0"/>
-          <w:bCs/>
-        </w:rPr>
-      </w:pPr>
-      <w:bookmarkStart w:id="12" w:name="_Toc162381221"/>
-      <w:r>
-        <w:rPr>
-          <w:b w:val="0"/>
-          <w:bCs/>
-          <w:lang w:val="en-US"/>
-        </w:rPr>
-        <w:t>7</w:t>
-      </w:r>
-      <w:r>
-        <w:rPr>
-          <w:b w:val="0"/>
-          <w:bCs/>
-        </w:rPr>
-        <w:t>.2 Attitude</w:t>
-      </w:r>
-      <w:bookmarkEnd w:id="12"/>
-      <w:r>
-        <w:rPr>
-          <w:b w:val="0"/>
-          <w:bCs/>
+      </w:pPr>
+      <w:bookmarkStart w:id="15" w:name="_Toc162954939"/>
+      <w:r>
+        <w:rPr>
+          <w:lang w:val="en-US"/>
+        </w:rPr>
+        <w:t>3.</w:t>
+      </w:r>
+      <w:r>
+        <w:rPr>
+          <w:lang w:val="en-US"/>
+        </w:rPr>
+        <w:t>1</w:t>
+      </w:r>
+      <w:r>
+        <w:t>. Methodology</w:t>
+      </w:r>
+      <w:bookmarkEnd w:id="15"/>
+    </w:p>
+    <w:p>
+      <w:pPr>
+        <w:spacing w:line="360" w:lineRule="auto"/>
+        <w:jc w:val="both"/>
+        <w:rPr>
+          <w:rFonts w:ascii="Times Book Antigua" w:hAnsi="Times Book Antigua" w:cs="Times New Roman"/>
+          <w:sz w:val="24"/>
+          <w:szCs w:val="24"/>
+        </w:rPr>
+      </w:pPr>
+      <w:r>
+        <w:rPr>
+          <w:rFonts w:ascii="Times Book Antigua" w:hAnsi="Times Book Antigua" w:cs="Times New Roman"/>
+          <w:sz w:val="24"/>
+          <w:szCs w:val="24"/>
+        </w:rPr>
+        <w:t>The rationale behind our methodology lies in the aim of creating an effective online bike buying and selling platform. We want to ensure that the platform meets the needs of both buyers and sellers, providing a seamless and satisfying experience. To achieve this, our methodology will focus on incorporating insights from the literature review into the design and development process.</w:t>
+      </w:r>
+    </w:p>
+    <w:p>
+      <w:pPr>
+        <w:spacing w:line="360" w:lineRule="auto"/>
+        <w:jc w:val="both"/>
+        <w:rPr>
+          <w:rFonts w:ascii="Times Book Antigua" w:hAnsi="Times Book Antigua" w:cs="Times New Roman"/>
+          <w:sz w:val="24"/>
+          <w:szCs w:val="24"/>
+        </w:rPr>
+      </w:pPr>
+      <w:r>
+        <w:rPr>
+          <w:rFonts w:ascii="Times Book Antigua" w:hAnsi="Times Book Antigua" w:cs="Times New Roman"/>
+          <w:sz w:val="24"/>
+          <w:szCs w:val="24"/>
+        </w:rPr>
+        <w:t>In terms of the methodology itself, we'll start by gathering requirements from potential users and stakeholders. This will involve conducting surveys, interviews, and market research to understand their preferences and pain points. By involving users from the beginning, we can ensure that the platform addresses their needs and desires.</w:t>
+      </w:r>
+    </w:p>
+    <w:p>
+      <w:pPr>
+        <w:spacing w:line="360" w:lineRule="auto"/>
+        <w:jc w:val="both"/>
+        <w:rPr>
+          <w:rFonts w:ascii="Times Book Antigua" w:hAnsi="Times Book Antigua" w:cs="Times New Roman"/>
+          <w:sz w:val="24"/>
+          <w:szCs w:val="24"/>
+        </w:rPr>
+      </w:pPr>
+      <w:r>
+        <w:rPr>
+          <w:rFonts w:ascii="Times Book Antigua" w:hAnsi="Times Book Antigua" w:cs="Times New Roman"/>
+          <w:sz w:val="24"/>
+          <w:szCs w:val="24"/>
+        </w:rPr>
+        <w:t xml:space="preserve">Next, we'll move on to the design phase, where we'll translate the gathered requirements into tangible features and functionalities. This will involve creating wireframes, </w:t>
+      </w:r>
+      <w:proofErr w:type="spellStart"/>
+      <w:r>
+        <w:rPr>
+          <w:rFonts w:ascii="Times Book Antigua" w:hAnsi="Times Book Antigua" w:cs="Times New Roman"/>
+          <w:sz w:val="24"/>
+          <w:szCs w:val="24"/>
+        </w:rPr>
+        <w:t>mockups</w:t>
+      </w:r>
+      <w:proofErr w:type="spellEnd"/>
+      <w:r>
+        <w:rPr>
+          <w:rFonts w:ascii="Times Book Antigua" w:hAnsi="Times Book Antigua" w:cs="Times New Roman"/>
+          <w:sz w:val="24"/>
+          <w:szCs w:val="24"/>
+        </w:rPr>
+        <w:t>, and prototypes to visualize the platform's layout and functionality. We'll also consider the choice of design process, opting for an iterative approach that allows for continuous feedback and refinement.</w:t>
+      </w:r>
+    </w:p>
+    <w:p>
+      <w:pPr>
+        <w:spacing w:line="360" w:lineRule="auto"/>
+        <w:jc w:val="both"/>
+        <w:rPr>
+          <w:rFonts w:ascii="Times Book Antigua" w:hAnsi="Times Book Antigua" w:cs="Times New Roman"/>
+          <w:sz w:val="24"/>
+          <w:szCs w:val="24"/>
+        </w:rPr>
+      </w:pPr>
+      <w:r>
+        <w:rPr>
+          <w:rFonts w:ascii="Times Book Antigua" w:hAnsi="Times Book Antigua" w:cs="Times New Roman"/>
+          <w:sz w:val="24"/>
+          <w:szCs w:val="24"/>
+        </w:rPr>
+        <w:t>Once the design is finalized, we'll proceed to the development phase, where we'll actually build the platform. We'll use agile methodologies, such as Scrum or Kanban, to manage the development process efficiently. This will involve breaking down the project into smaller tasks, prioritizing them based on user feedback and business objectives, and delivering incremental updates regularly.</w:t>
+      </w:r>
+    </w:p>
+    <w:p>
+      <w:pPr>
+        <w:spacing w:line="360" w:lineRule="auto"/>
+        <w:jc w:val="both"/>
+        <w:rPr>
+          <w:rFonts w:ascii="Times Book Antigua" w:hAnsi="Times Book Antigua" w:cs="Times New Roman"/>
+          <w:sz w:val="24"/>
+          <w:szCs w:val="24"/>
+        </w:rPr>
+      </w:pPr>
+      <w:r>
+        <w:rPr>
+          <w:rFonts w:ascii="Times Book Antigua" w:hAnsi="Times Book Antigua" w:cs="Times New Roman"/>
+          <w:sz w:val="24"/>
+          <w:szCs w:val="24"/>
+        </w:rPr>
+        <w:t>Throughout the development process, we'll continuously test and iterate on the platform to ensure that it meets our quality standards and user expectations. We'll use both automated testing tools and manual testing methods to identify and fix any issues or bugs. This iterative approach allows us to quickly address any problems and make improvements based on user feedback.</w:t>
+      </w:r>
+    </w:p>
+    <w:p>
+      <w:pPr>
+        <w:spacing w:line="360" w:lineRule="auto"/>
+        <w:jc w:val="both"/>
+        <w:rPr>
+          <w:rFonts w:ascii="Times Book Antigua" w:hAnsi="Times Book Antigua" w:cs="Times New Roman"/>
+          <w:sz w:val="24"/>
+          <w:szCs w:val="24"/>
+        </w:rPr>
+      </w:pPr>
+      <w:r>
+        <w:rPr>
+          <w:rFonts w:ascii="Times Book Antigua" w:hAnsi="Times Book Antigua" w:cs="Times New Roman"/>
+          <w:sz w:val="24"/>
+          <w:szCs w:val="24"/>
+        </w:rPr>
+        <w:t>In terms of evaluation methodology, we'll measure the success of the platform based on key performance indicators (</w:t>
+      </w:r>
+      <w:proofErr w:type="spellStart"/>
+      <w:r>
+        <w:rPr>
+          <w:rFonts w:ascii="Times Book Antigua" w:hAnsi="Times Book Antigua" w:cs="Times New Roman"/>
+          <w:sz w:val="24"/>
+          <w:szCs w:val="24"/>
+        </w:rPr>
+        <w:t>KPIs</w:t>
+      </w:r>
+      <w:proofErr w:type="spellEnd"/>
+      <w:r>
+        <w:rPr>
+          <w:rFonts w:ascii="Times Book Antigua" w:hAnsi="Times Book Antigua" w:cs="Times New Roman"/>
+          <w:sz w:val="24"/>
+          <w:szCs w:val="24"/>
+        </w:rPr>
+        <w:t>) such as user engagement, conversion rates, and customer satisfaction scores. We'll also gather qualitative feedback from users through surveys and interviews to understand their experiences and identify areas for improvement.</w:t>
+      </w:r>
+      <w:r>
+        <w:rPr>
+          <w:rFonts w:ascii="Times Book Antigua" w:hAnsi="Times Book Antigua" w:cs="Times New Roman"/>
+          <w:sz w:val="24"/>
+          <w:szCs w:val="24"/>
+        </w:rPr>
+        <w:t xml:space="preserve"> our methodology focuses on user-centric design and iterative development, ensuring that the </w:t>
+      </w:r>
+      <w:r>
+        <w:rPr>
+          <w:rFonts w:ascii="Times Book Antigua" w:hAnsi="Times Book Antigua" w:cs="Times New Roman"/>
+          <w:sz w:val="24"/>
+          <w:szCs w:val="24"/>
+        </w:rPr>
+        <w:lastRenderedPageBreak/>
+        <w:t>platform meets the needs of both buyers and sellers and delivers a positive and satisfying experience.</w:t>
+      </w:r>
+    </w:p>
+    <w:p>
+      <w:pPr>
+        <w:spacing w:line="360" w:lineRule="auto"/>
+        <w:jc w:val="both"/>
+        <w:rPr>
+          <w:rFonts w:ascii="Times Book Antigua" w:hAnsi="Times Book Antigua" w:cs="Times New Roman"/>
+          <w:sz w:val="24"/>
+          <w:szCs w:val="24"/>
+        </w:rPr>
+      </w:pPr>
+      <w:r>
+        <w:rPr>
+          <w:rFonts w:ascii="Times Book Antigua" w:hAnsi="Times Book Antigua" w:cs="Times New Roman"/>
+          <w:sz w:val="24"/>
+          <w:szCs w:val="24"/>
+        </w:rPr>
+        <w:t>it's important to understand why we're choosing certain approaches and how we plan to carry them out effectively. our choice of methodology stems from the goal of creating a successful online bike buying and selling platform. We aim to build a platform that is user-friendly, reliable, and meets the needs of both buyers and sellers. To achieve this, our methodology will prioritize a user-</w:t>
+      </w:r>
+      <w:proofErr w:type="spellStart"/>
+      <w:r>
+        <w:rPr>
+          <w:rFonts w:ascii="Times Book Antigua" w:hAnsi="Times Book Antigua" w:cs="Times New Roman"/>
+          <w:sz w:val="24"/>
+          <w:szCs w:val="24"/>
+        </w:rPr>
+        <w:t>centered</w:t>
+      </w:r>
+      <w:proofErr w:type="spellEnd"/>
+      <w:r>
+        <w:rPr>
+          <w:rFonts w:ascii="Times Book Antigua" w:hAnsi="Times Book Antigua" w:cs="Times New Roman"/>
+          <w:sz w:val="24"/>
+          <w:szCs w:val="24"/>
+        </w:rPr>
+        <w:t xml:space="preserve"> approach, focusing on understanding user preferences and incorporating them into the platform's design and development.</w:t>
+      </w:r>
+    </w:p>
+    <w:p>
+      <w:pPr>
+        <w:spacing w:line="360" w:lineRule="auto"/>
+        <w:jc w:val="both"/>
+        <w:rPr>
+          <w:rFonts w:ascii="Times Book Antigua" w:hAnsi="Times Book Antigua" w:cs="Times New Roman"/>
+          <w:sz w:val="24"/>
+          <w:szCs w:val="24"/>
+        </w:rPr>
+      </w:pPr>
+      <w:r>
+        <w:rPr>
+          <w:rFonts w:ascii="Times Book Antigua" w:hAnsi="Times Book Antigua" w:cs="Times New Roman"/>
+          <w:sz w:val="24"/>
+          <w:szCs w:val="24"/>
+        </w:rPr>
+        <w:t>To begin with, we will gather insights and requirements from potential users and stakeholders. This will involve conducting surveys, interviews, and market research to gain a deeper understanding of their needs, preferences, and pain points when it comes to buying and selling bikes online. By involving users from the outset, we can ensure that the platform is tailored to their needs and preferences.</w:t>
+      </w:r>
+    </w:p>
+    <w:p>
+      <w:pPr>
+        <w:spacing w:line="360" w:lineRule="auto"/>
+        <w:jc w:val="both"/>
+        <w:rPr>
+          <w:rFonts w:ascii="Times Book Antigua" w:hAnsi="Times Book Antigua" w:cs="Times New Roman"/>
+          <w:sz w:val="24"/>
+          <w:szCs w:val="24"/>
+        </w:rPr>
+      </w:pPr>
+      <w:r>
+        <w:rPr>
+          <w:rFonts w:ascii="Times Book Antigua" w:hAnsi="Times Book Antigua" w:cs="Times New Roman"/>
+          <w:sz w:val="24"/>
+          <w:szCs w:val="24"/>
+        </w:rPr>
+        <w:t xml:space="preserve">Once we have gathered requirements, we will move on to the design phase. Here, we will translate the user insights into tangible features and functionalities for the platform. We will create wireframes, </w:t>
+      </w:r>
+      <w:proofErr w:type="spellStart"/>
+      <w:r>
+        <w:rPr>
+          <w:rFonts w:ascii="Times Book Antigua" w:hAnsi="Times Book Antigua" w:cs="Times New Roman"/>
+          <w:sz w:val="24"/>
+          <w:szCs w:val="24"/>
+        </w:rPr>
+        <w:t>mockups</w:t>
+      </w:r>
+      <w:proofErr w:type="spellEnd"/>
+      <w:r>
+        <w:rPr>
+          <w:rFonts w:ascii="Times Book Antigua" w:hAnsi="Times Book Antigua" w:cs="Times New Roman"/>
+          <w:sz w:val="24"/>
+          <w:szCs w:val="24"/>
+        </w:rPr>
+        <w:t>, and prototypes to visualize the platform's layout and functionality, ensuring that it is intuitive and easy to use for both buyers and sellers. Our choice of design process will be iterative, allowing for continuous feedback and refinement throughout the design phase.</w:t>
+      </w:r>
+    </w:p>
+    <w:p>
+      <w:pPr>
+        <w:spacing w:line="360" w:lineRule="auto"/>
+        <w:jc w:val="both"/>
+        <w:rPr>
+          <w:rFonts w:ascii="Times Book Antigua" w:hAnsi="Times Book Antigua" w:cs="Times New Roman"/>
+          <w:sz w:val="24"/>
+          <w:szCs w:val="24"/>
+        </w:rPr>
+      </w:pPr>
+      <w:r>
+        <w:rPr>
+          <w:rFonts w:ascii="Times Book Antigua" w:hAnsi="Times Book Antigua" w:cs="Times New Roman"/>
+          <w:sz w:val="24"/>
+          <w:szCs w:val="24"/>
+        </w:rPr>
+        <w:t>After finalizing the design, we will proceed to the development phase. Using agile methodologies such as Scrum or Kanban, we will manage the development process efficiently. This will involve breaking down the project into smaller tasks, prioritizing them based on user feedback and business objectives, and delivering incremental updates regularly. By adopting an agile approach, we can quickly respond to changes and make adjustments as needed.</w:t>
+      </w:r>
+    </w:p>
+    <w:p>
+      <w:pPr>
+        <w:spacing w:line="360" w:lineRule="auto"/>
+        <w:jc w:val="both"/>
+        <w:rPr>
+          <w:rFonts w:ascii="Times Book Antigua" w:hAnsi="Times Book Antigua" w:cs="Times New Roman"/>
+          <w:sz w:val="24"/>
+          <w:szCs w:val="24"/>
+        </w:rPr>
+      </w:pPr>
+      <w:r>
+        <w:rPr>
+          <w:rFonts w:ascii="Times Book Antigua" w:hAnsi="Times Book Antigua" w:cs="Times New Roman"/>
+          <w:sz w:val="24"/>
+          <w:szCs w:val="24"/>
+        </w:rPr>
+        <w:t>Throughout the development process, we will conduct thorough testing to ensure the platform's reliability and functionality. We will use both automated testing tools and manual testing methods to identify and address any issues or bugs. This iterative testing process will allow us to detect and fix problems early on, ensuring a high-quality end product.</w:t>
+      </w:r>
+    </w:p>
+    <w:p>
+      <w:pPr>
+        <w:spacing w:line="360" w:lineRule="auto"/>
+        <w:jc w:val="both"/>
+        <w:rPr>
+          <w:rFonts w:ascii="Times Book Antigua" w:hAnsi="Times Book Antigua" w:cs="Times New Roman"/>
+          <w:sz w:val="24"/>
+          <w:szCs w:val="24"/>
+        </w:rPr>
+      </w:pPr>
+      <w:r>
+        <w:rPr>
+          <w:rFonts w:ascii="Times Book Antigua" w:hAnsi="Times Book Antigua" w:cs="Times New Roman"/>
+          <w:sz w:val="24"/>
+          <w:szCs w:val="24"/>
+        </w:rPr>
+        <w:t>In terms of evaluation methodology, we will measure the success of the platform based on key performance indicators (</w:t>
+      </w:r>
+      <w:proofErr w:type="spellStart"/>
+      <w:r>
+        <w:rPr>
+          <w:rFonts w:ascii="Times Book Antigua" w:hAnsi="Times Book Antigua" w:cs="Times New Roman"/>
+          <w:sz w:val="24"/>
+          <w:szCs w:val="24"/>
+        </w:rPr>
+        <w:t>KPIs</w:t>
+      </w:r>
+      <w:proofErr w:type="spellEnd"/>
+      <w:r>
+        <w:rPr>
+          <w:rFonts w:ascii="Times Book Antigua" w:hAnsi="Times Book Antigua" w:cs="Times New Roman"/>
+          <w:sz w:val="24"/>
+          <w:szCs w:val="24"/>
+        </w:rPr>
+        <w:t xml:space="preserve">) such as user engagement, conversion rates, and customer satisfaction scores. We will also gather qualitative feedback from users through surveys and </w:t>
+      </w:r>
+      <w:r>
+        <w:rPr>
+          <w:rFonts w:ascii="Times Book Antigua" w:hAnsi="Times Book Antigua" w:cs="Times New Roman"/>
+          <w:sz w:val="24"/>
+          <w:szCs w:val="24"/>
+        </w:rPr>
+        <w:lastRenderedPageBreak/>
+        <w:t>interviews to understand their experiences and identify areas for improvement. By continuously monitoring and evaluating the platform's performance, we can make informed decisions and ensure that it continues to meet the needs of users and stakeholders over time.</w:t>
+      </w:r>
+    </w:p>
+    <w:p>
+      <w:pPr>
+        <w:spacing w:line="360" w:lineRule="auto"/>
+        <w:jc w:val="both"/>
+        <w:rPr>
+          <w:rFonts w:ascii="Times Book Antigua" w:hAnsi="Times Book Antigua" w:cs="Times New Roman"/>
+          <w:sz w:val="24"/>
+          <w:szCs w:val="24"/>
+        </w:rPr>
+      </w:pPr>
+      <w:r>
+        <w:rPr>
+          <w:rFonts w:ascii="Times Book Antigua" w:hAnsi="Times Book Antigua" w:cs="Times New Roman"/>
+          <w:sz w:val="24"/>
+          <w:szCs w:val="24"/>
+        </w:rPr>
+        <w:t>Furthermore, our methodology emphasizes adaptability and responsiveness to user feedback and market dynamics. We recognize that the needs and preferences of users may evolve over time, as well as the competitive landscape of the online bike retail market. Therefore, we will maintain open channels of communication with users and stakeholders throughout the project lifecycle, soliciting feedback and making adjustments as necessary to ensure the platform remains relevant and competitive.</w:t>
+      </w:r>
+    </w:p>
+    <w:p>
+      <w:pPr>
+        <w:spacing w:line="360" w:lineRule="auto"/>
+        <w:jc w:val="both"/>
+        <w:rPr>
+          <w:rFonts w:ascii="Times Book Antigua" w:hAnsi="Times Book Antigua" w:cs="Times New Roman"/>
+          <w:sz w:val="24"/>
+          <w:szCs w:val="24"/>
+        </w:rPr>
+      </w:pPr>
+      <w:r>
+        <w:rPr>
+          <w:rFonts w:ascii="Times Book Antigua" w:hAnsi="Times Book Antigua" w:cs="Times New Roman"/>
+          <w:sz w:val="24"/>
+          <w:szCs w:val="24"/>
+        </w:rPr>
+        <w:t>In addition, we will prioritize transparency and collaboration within our development team. By fostering a culture of open communication and collaboration, we can leverage the diverse skills and perspectives of team members to drive innovation and problem-solving. Regular team meetings, brainstorming sessions, and code reviews will facilitate knowledge sharing and ensure that everyone is aligned with project goals and objectives.</w:t>
+      </w:r>
+    </w:p>
+    <w:p>
+      <w:pPr>
+        <w:spacing w:line="360" w:lineRule="auto"/>
+        <w:jc w:val="both"/>
+        <w:rPr>
+          <w:rFonts w:ascii="Times Book Antigua" w:hAnsi="Times Book Antigua" w:cs="Times New Roman"/>
+          <w:sz w:val="24"/>
+          <w:szCs w:val="24"/>
+        </w:rPr>
+      </w:pPr>
+      <w:r>
+        <w:rPr>
+          <w:rFonts w:ascii="Times Book Antigua" w:hAnsi="Times Book Antigua" w:cs="Times New Roman"/>
+          <w:sz w:val="24"/>
+          <w:szCs w:val="24"/>
+        </w:rPr>
+        <w:t>Moreover, our methodology will place a strong emphasis on risk management and contingency planning. We will identify potential risks and uncertainties early in the project and develop mitigation strategies to address them. This proactive approach will help minimize disruptions and ensure smooth project execution, even in the face of unforeseen challenges.</w:t>
+      </w:r>
+    </w:p>
+    <w:p>
+      <w:pPr>
+        <w:spacing w:line="360" w:lineRule="auto"/>
+        <w:jc w:val="both"/>
+        <w:rPr>
+          <w:rFonts w:ascii="Times Book Antigua" w:hAnsi="Times Book Antigua" w:cs="Times New Roman"/>
+          <w:sz w:val="24"/>
+          <w:szCs w:val="24"/>
+        </w:rPr>
+      </w:pPr>
+      <w:r>
+        <w:rPr>
+          <w:rFonts w:ascii="Times Book Antigua" w:hAnsi="Times Book Antigua" w:cs="Times New Roman"/>
+          <w:sz w:val="24"/>
+          <w:szCs w:val="24"/>
+        </w:rPr>
+        <w:t>Overall, our methodology is grounded in the principles of user-centric design, agile development, and continuous improvement. By prioritizing user feedback, fostering collaboration, and proactively managing risks, we aim to create a robust and successful online bike buying and selling platform that meets the needs of users and stakeholders alike.</w:t>
+      </w:r>
+    </w:p>
+    <w:p>
+      <w:pPr>
+        <w:rPr>
+          <w:lang w:val="en-US"/>
+        </w:rPr>
+      </w:pPr>
+    </w:p>
+    <w:p>
+      <w:pPr>
+        <w:pStyle w:val="Heading2"/>
+        <w:rPr>
+          <w:lang w:val="en-US"/>
+        </w:rPr>
+      </w:pPr>
+      <w:bookmarkStart w:id="16" w:name="_Toc162954940"/>
+      <w:r>
+        <w:rPr>
+          <w:lang w:val="en-US"/>
+        </w:rPr>
+        <w:t>3.</w:t>
+      </w:r>
+      <w:r>
+        <w:rPr>
+          <w:lang w:val="en-US"/>
+        </w:rPr>
+        <w:t>2</w:t>
+      </w:r>
+      <w:r>
+        <w:rPr>
+          <w:lang w:val="en-US"/>
         </w:rPr>
         <w:t xml:space="preserve"> </w:t>
       </w:r>
-    </w:p>
-    <w:p/>
-    <w:p>
-      <w:pPr>
-        <w:spacing w:after="100" w:afterAutospacing="1" w:line="360" w:lineRule="auto"/>
-        <w:jc w:val="both"/>
-        <w:rPr>
-          <w:rFonts w:ascii="Times Book Antigua" w:hAnsi="Times Book Antigua" w:cs="Times New Roman"/>
-          <w:sz w:val="24"/>
-          <w:szCs w:val="24"/>
-        </w:rPr>
-      </w:pPr>
-      <w:r>
-        <w:rPr>
-          <w:rFonts w:ascii="Times Book Antigua" w:hAnsi="Times Book Antigua" w:cs="Times New Roman"/>
-          <w:sz w:val="24"/>
-          <w:szCs w:val="24"/>
-        </w:rPr>
-        <w:t xml:space="preserve">Attitude is an individual’s assessment of the results obtained from performing a </w:t>
-      </w:r>
-      <w:proofErr w:type="spellStart"/>
-      <w:r>
-        <w:rPr>
-          <w:rFonts w:ascii="Times Book Antigua" w:hAnsi="Times Book Antigua" w:cs="Times New Roman"/>
-          <w:sz w:val="24"/>
-          <w:szCs w:val="24"/>
-        </w:rPr>
-        <w:t>behavior</w:t>
-      </w:r>
-      <w:proofErr w:type="spellEnd"/>
-      <w:r>
-        <w:rPr>
-          <w:rFonts w:ascii="Times Book Antigua" w:hAnsi="Times Book Antigua" w:cs="Times New Roman"/>
-          <w:sz w:val="24"/>
-          <w:szCs w:val="24"/>
-        </w:rPr>
-        <w:t xml:space="preserve"> (Ajzen, 1991). In the online shopping context, attitude refers to the consumer’s good or bad reviews concerning their goods or service purchase experience from retail website over the internet (Lin, 2007). Rogers (1995) defined relative advantage as new benefits generated by innovation. Complexity represents the degree to which an innovation is considered confusing, </w:t>
-      </w:r>
-      <w:r>
-        <w:rPr>
-          <w:rFonts w:ascii="Times Book Antigua" w:hAnsi="Times Book Antigua" w:cs="Times New Roman"/>
-          <w:sz w:val="24"/>
-          <w:szCs w:val="24"/>
-        </w:rPr>
-        <w:lastRenderedPageBreak/>
-        <w:t xml:space="preserve">difficult to learn, or difficult to apply. The complexity, as viewed by Rogers, is believed to contradict the perception of usability in the TAM Acceptance model (Chen and Tan, 2004; Lin, 2007; Taylor and Todd, 1995). Compatibility is defined as the degree to which an innovation is perceived as consistent with the existing values, past experience, and needs of potential adopters (Rogers, 1995). Self-efficacy is a personal judgment of how well he/she can execute courses of action required to deal with prospective situations (Bandura, 1982). In the online shopping context, the self-efficacy refers to a </w:t>
-      </w:r>
-      <w:proofErr w:type="spellStart"/>
-      <w:r>
-        <w:rPr>
-          <w:rFonts w:ascii="Times Book Antigua" w:hAnsi="Times Book Antigua" w:cs="Times New Roman"/>
-          <w:sz w:val="24"/>
-          <w:szCs w:val="24"/>
-        </w:rPr>
-        <w:t>selfassessment</w:t>
-      </w:r>
-      <w:proofErr w:type="spellEnd"/>
-      <w:r>
-        <w:rPr>
-          <w:rFonts w:ascii="Times Book Antigua" w:hAnsi="Times Book Antigua" w:cs="Times New Roman"/>
-          <w:sz w:val="24"/>
-          <w:szCs w:val="24"/>
-        </w:rPr>
-        <w:t xml:space="preserve"> of the ability to perform actions during shopping (Lin, 2007; </w:t>
-      </w:r>
-      <w:proofErr w:type="spellStart"/>
-      <w:r>
-        <w:rPr>
-          <w:rFonts w:ascii="Times Book Antigua" w:hAnsi="Times Book Antigua" w:cs="Times New Roman"/>
-          <w:sz w:val="24"/>
-          <w:szCs w:val="24"/>
-        </w:rPr>
-        <w:t>Vijayasarathy</w:t>
-      </w:r>
-      <w:proofErr w:type="spellEnd"/>
-      <w:r>
-        <w:rPr>
-          <w:rFonts w:ascii="Times Book Antigua" w:hAnsi="Times Book Antigua" w:cs="Times New Roman"/>
-          <w:sz w:val="24"/>
-          <w:szCs w:val="24"/>
-        </w:rPr>
-        <w:t>, 2004). Nguyen Ngoc Quang, et. al. 5544 © 2022 JPPW. All rights reserved Perceived Usefulness (PU) is the degree to which a person believes that using a particular system would enhance his or her job performance” (Davis, 1989). In the e-commerce context, PU refers to the degree a consumer believe that online shopping will increase their procurement effectiveness (Shih, 2004). Interpersonal Influence is defined as the consumer’s acceptance of online shopping affected by the encouragement, promotion of individuals in society (</w:t>
-      </w:r>
-      <w:proofErr w:type="spellStart"/>
-      <w:r>
-        <w:rPr>
-          <w:rFonts w:ascii="Times Book Antigua" w:hAnsi="Times Book Antigua" w:cs="Times New Roman"/>
-          <w:sz w:val="24"/>
-          <w:szCs w:val="24"/>
-        </w:rPr>
-        <w:t>Bhattacherjee</w:t>
-      </w:r>
-      <w:proofErr w:type="spellEnd"/>
-      <w:r>
-        <w:rPr>
-          <w:rFonts w:ascii="Times Book Antigua" w:hAnsi="Times Book Antigua" w:cs="Times New Roman"/>
-          <w:sz w:val="24"/>
-          <w:szCs w:val="24"/>
-        </w:rPr>
-        <w:t xml:space="preserve">, 2000; Hsu and Chiu, 2004; Lin, 2007). These individuals include family members, friends, co-workers, etc. they are called reference groups. If this reference group </w:t>
-      </w:r>
-      <w:proofErr w:type="spellStart"/>
-      <w:r>
-        <w:rPr>
-          <w:rFonts w:ascii="Times Book Antigua" w:hAnsi="Times Book Antigua" w:cs="Times New Roman"/>
-          <w:sz w:val="24"/>
-          <w:szCs w:val="24"/>
-        </w:rPr>
-        <w:t>favors</w:t>
-      </w:r>
-      <w:proofErr w:type="spellEnd"/>
-      <w:r>
-        <w:rPr>
-          <w:rFonts w:ascii="Times Book Antigua" w:hAnsi="Times Book Antigua" w:cs="Times New Roman"/>
-          <w:sz w:val="24"/>
-          <w:szCs w:val="24"/>
-        </w:rPr>
-        <w:t xml:space="preserve"> shopping online, the consumers will be more likely to make online shopping. External influence means the influence from the mass media such as newspapers, radio, television, etc. (</w:t>
-      </w:r>
-      <w:proofErr w:type="spellStart"/>
-      <w:r>
-        <w:rPr>
-          <w:rFonts w:ascii="Times Book Antigua" w:hAnsi="Times Book Antigua" w:cs="Times New Roman"/>
-          <w:sz w:val="24"/>
-          <w:szCs w:val="24"/>
-        </w:rPr>
-        <w:t>Bhattacherjee</w:t>
-      </w:r>
-      <w:proofErr w:type="spellEnd"/>
-      <w:r>
-        <w:rPr>
-          <w:rFonts w:ascii="Times Book Antigua" w:hAnsi="Times Book Antigua" w:cs="Times New Roman"/>
-          <w:sz w:val="24"/>
-          <w:szCs w:val="24"/>
-        </w:rPr>
-        <w:t>, 2000; Hsu and Chiu, 2004; Lin, 2007). In online shopping, the consumers can be motivated and encouraged to engage in shopping activities by mass media’s reports and comments (</w:t>
-      </w:r>
-      <w:proofErr w:type="spellStart"/>
-      <w:r>
-        <w:rPr>
-          <w:rFonts w:ascii="Times Book Antigua" w:hAnsi="Times Book Antigua" w:cs="Times New Roman"/>
-          <w:sz w:val="24"/>
-          <w:szCs w:val="24"/>
-        </w:rPr>
-        <w:t>Bhattacherjee</w:t>
-      </w:r>
-      <w:proofErr w:type="spellEnd"/>
-      <w:r>
-        <w:rPr>
-          <w:rFonts w:ascii="Times Book Antigua" w:hAnsi="Times Book Antigua" w:cs="Times New Roman"/>
-          <w:sz w:val="24"/>
-          <w:szCs w:val="24"/>
-        </w:rPr>
-        <w:t>, 2000; Lin, 2007). If the mass media has a positive rating for online shopping, the likelihood of accepting online shopping will be higher (</w:t>
-      </w:r>
-      <w:proofErr w:type="spellStart"/>
-      <w:r>
-        <w:rPr>
-          <w:rFonts w:ascii="Times Book Antigua" w:hAnsi="Times Book Antigua" w:cs="Times New Roman"/>
-          <w:sz w:val="24"/>
-          <w:szCs w:val="24"/>
-        </w:rPr>
-        <w:t>Bhattacherjee</w:t>
-      </w:r>
-      <w:proofErr w:type="spellEnd"/>
-      <w:r>
-        <w:rPr>
-          <w:rFonts w:ascii="Times Book Antigua" w:hAnsi="Times Book Antigua" w:cs="Times New Roman"/>
-          <w:sz w:val="24"/>
-          <w:szCs w:val="24"/>
-        </w:rPr>
-        <w:t>, 2000; Lin, 2007)</w:t>
-      </w:r>
-    </w:p>
-    <w:p>
-      <w:pPr>
-        <w:spacing w:after="100" w:afterAutospacing="1" w:line="360" w:lineRule="auto"/>
-        <w:jc w:val="both"/>
-        <w:rPr>
-          <w:rFonts w:ascii="Times Book Antigua" w:hAnsi="Times Book Antigua" w:cs="Times New Roman"/>
-          <w:sz w:val="24"/>
-          <w:szCs w:val="24"/>
-        </w:rPr>
-      </w:pPr>
-    </w:p>
-    <w:p>
-      <w:pPr>
-        <w:pStyle w:val="Heading1"/>
-        <w:spacing w:line="360" w:lineRule="auto"/>
-        <w:jc w:val="both"/>
-        <w:rPr>
-          <w:rFonts w:ascii="Times Book Antigua" w:hAnsi="Times Book Antigua"/>
-          <w:b w:val="0"/>
-          <w:bCs/>
-          <w:szCs w:val="24"/>
-          <w:u w:val="single"/>
-          <w:lang w:val="en-US"/>
-        </w:rPr>
-      </w:pPr>
-      <w:bookmarkStart w:id="13" w:name="_Toc162381222"/>
-      <w:r>
-        <w:rPr>
-          <w:rFonts w:ascii="Times Book Antigua" w:hAnsi="Times Book Antigua"/>
-          <w:b w:val="0"/>
-          <w:bCs/>
-          <w:szCs w:val="24"/>
-          <w:u w:val="single"/>
-          <w:lang w:val="en-US"/>
-        </w:rPr>
-        <w:t>8.</w:t>
-      </w:r>
-      <w:r>
-        <w:rPr>
-          <w:rFonts w:ascii="Times Book Antigua" w:hAnsi="Times Book Antigua"/>
-          <w:b w:val="0"/>
-          <w:bCs/>
-          <w:szCs w:val="24"/>
-          <w:u w:val="single"/>
-        </w:rPr>
+      <w:r>
         <w:t>Analysis and Design</w:t>
       </w:r>
-      <w:bookmarkEnd w:id="13"/>
-      <w:r>
-        <w:rPr>
-          <w:rFonts w:ascii="Times Book Antigua" w:hAnsi="Times Book Antigua"/>
-          <w:b w:val="0"/>
-          <w:bCs/>
-          <w:szCs w:val="24"/>
-          <w:u w:val="single"/>
+      <w:bookmarkEnd w:id="16"/>
+      <w:r>
+        <w:rPr>
           <w:lang w:val="en-US"/>
         </w:rPr>
         <w:t xml:space="preserve">          </w:t>
@@ -5124,631 +5924,191 @@
     </w:p>
     <w:p>
       <w:pPr>
+        <w:pStyle w:val="Heading2"/>
+      </w:pPr>
+      <w:bookmarkStart w:id="17" w:name="_Toc162954941"/>
+      <w:r>
+        <w:rPr>
+          <w:lang w:val="en-US"/>
+        </w:rPr>
+        <w:t>3.</w:t>
+      </w:r>
+      <w:proofErr w:type="gramStart"/>
+      <w:r>
+        <w:rPr>
+          <w:lang w:val="en-US"/>
+        </w:rPr>
+        <w:t>4</w:t>
+      </w:r>
+      <w:r>
+        <w:rPr>
+          <w:lang w:val="en-US"/>
+        </w:rPr>
+        <w:t>.</w:t>
+      </w:r>
+      <w:r>
+        <w:t>Project</w:t>
+      </w:r>
+      <w:proofErr w:type="gramEnd"/>
+      <w:r>
+        <w:t xml:space="preserve"> Management</w:t>
+      </w:r>
+      <w:bookmarkEnd w:id="17"/>
+    </w:p>
+    <w:p>
+      <w:pPr>
+        <w:spacing w:line="360" w:lineRule="auto"/>
+        <w:jc w:val="both"/>
+        <w:rPr>
+          <w:rFonts w:ascii="Times Book Antigua" w:hAnsi="Times Book Antigua" w:cs="Times New Roman"/>
+          <w:sz w:val="24"/>
+          <w:szCs w:val="24"/>
+        </w:rPr>
+      </w:pPr>
+      <w:r>
+        <w:rPr>
+          <w:rFonts w:ascii="Times Book Antigua" w:hAnsi="Times Book Antigua" w:cs="Times New Roman"/>
+          <w:sz w:val="24"/>
+          <w:szCs w:val="24"/>
+        </w:rPr>
+        <w:t>We'll need to allocate funds for various aspects of the project, including software development, marketing, and customer support. This might involve hiring developers, investing in software tools and platforms, and allocating funds for advertising and promotional activities. We'll also need to budget for ongoing expenses, such as server maintenance and customer service operations. It's important to set a realistic budget that allows us to achieve our project goals without overspending.</w:t>
+      </w:r>
+    </w:p>
+    <w:p>
+      <w:pPr>
+        <w:spacing w:line="360" w:lineRule="auto"/>
+        <w:jc w:val="both"/>
+        <w:rPr>
+          <w:rFonts w:ascii="Times Book Antigua" w:hAnsi="Times Book Antigua" w:cs="Times New Roman"/>
+          <w:sz w:val="24"/>
+          <w:szCs w:val="24"/>
+        </w:rPr>
+      </w:pPr>
+      <w:r>
+        <w:rPr>
+          <w:rFonts w:ascii="Times Book Antigua" w:hAnsi="Times Book Antigua" w:cs="Times New Roman"/>
+          <w:sz w:val="24"/>
+          <w:szCs w:val="24"/>
+        </w:rPr>
+        <w:t>Secondly, we need to create a timeline or schedule for the project. This involves breaking down the project into smaller tasks and setting deadlines for each one. We'll need to consider factors like development time, testing, and implementation. It's important to be realistic about the time it will take to complete each task and to build in buffer time for unexpected delays or complications. By setting a clear timeline, we can ensure that the project stays on track and is completed within the desired timeframe.</w:t>
+      </w:r>
+    </w:p>
+    <w:p>
+      <w:pPr>
+        <w:spacing w:line="360" w:lineRule="auto"/>
+        <w:jc w:val="both"/>
+        <w:rPr>
+          <w:rFonts w:ascii="Times Book Antigua" w:hAnsi="Times Book Antigua" w:cs="Times New Roman"/>
+          <w:sz w:val="24"/>
+          <w:szCs w:val="24"/>
+        </w:rPr>
+      </w:pPr>
+      <w:r>
+        <w:rPr>
+          <w:rFonts w:ascii="Times Book Antigua" w:hAnsi="Times Book Antigua" w:cs="Times New Roman"/>
+          <w:sz w:val="24"/>
+          <w:szCs w:val="24"/>
+        </w:rPr>
+        <w:t>Overall, effective project management requires careful planning and allocation of resources. By managing our budget and time schedule effectively, we can ensure that our project runs smoothly and achieves its objectives.</w:t>
+      </w:r>
+    </w:p>
+    <w:p>
+      <w:pPr>
+        <w:spacing w:line="360" w:lineRule="auto"/>
+        <w:jc w:val="both"/>
+        <w:rPr>
+          <w:rFonts w:ascii="Times Book Antigua" w:hAnsi="Times Book Antigua" w:cs="Times New Roman"/>
+          <w:sz w:val="24"/>
+          <w:szCs w:val="24"/>
+        </w:rPr>
+      </w:pPr>
+      <w:r>
+        <w:rPr>
+          <w:rFonts w:ascii="Times Book Antigua" w:hAnsi="Times Book Antigua" w:cs="Times New Roman"/>
+          <w:sz w:val="24"/>
+          <w:szCs w:val="24"/>
+        </w:rPr>
+        <w:t>Starting with the budget, we must be mindful of how much money we have available to spend on the project. This includes funds for hiring developers, purchasing software licenses, and covering any other expenses that may arise. We need to plan our budget carefully to make sure we have enough money to complete the project without overspending. It's important to consider both the initial costs and any ongoing expenses, such as maintenance and support.</w:t>
+      </w:r>
+    </w:p>
+    <w:p>
+      <w:pPr>
+        <w:spacing w:line="360" w:lineRule="auto"/>
+        <w:jc w:val="both"/>
+        <w:rPr>
+          <w:rFonts w:ascii="Times Book Antigua" w:hAnsi="Times Book Antigua" w:cs="Times New Roman"/>
+          <w:sz w:val="24"/>
+          <w:szCs w:val="24"/>
+        </w:rPr>
+      </w:pPr>
+      <w:r>
+        <w:rPr>
+          <w:rFonts w:ascii="Times Book Antigua" w:hAnsi="Times Book Antigua" w:cs="Times New Roman"/>
+          <w:sz w:val="24"/>
+          <w:szCs w:val="24"/>
+        </w:rPr>
+        <w:t xml:space="preserve">Next, we need to create a timeline for the project. This involves setting deadlines for different stages of the development process, from designing the platform to testing and launching it. </w:t>
+      </w:r>
+      <w:r>
+        <w:rPr>
+          <w:rFonts w:ascii="Times Book Antigua" w:hAnsi="Times Book Antigua" w:cs="Times New Roman"/>
+          <w:sz w:val="24"/>
+          <w:szCs w:val="24"/>
+        </w:rPr>
+        <w:lastRenderedPageBreak/>
+        <w:t>We'll need to break down the project into smaller tasks and allocate time for each one. It's essential to be realistic about how long each task will take and to build in some flexibility to account for unexpected delays or changes.</w:t>
+      </w:r>
+    </w:p>
+    <w:p>
+      <w:pPr>
+        <w:spacing w:line="360" w:lineRule="auto"/>
+        <w:jc w:val="both"/>
+        <w:rPr>
+          <w:rFonts w:ascii="Times Book Antigua" w:hAnsi="Times Book Antigua" w:cs="Times New Roman"/>
+          <w:sz w:val="24"/>
+          <w:szCs w:val="24"/>
+        </w:rPr>
+      </w:pPr>
+      <w:r>
+        <w:rPr>
+          <w:rFonts w:ascii="Times Book Antigua" w:hAnsi="Times Book Antigua" w:cs="Times New Roman"/>
+          <w:sz w:val="24"/>
+          <w:szCs w:val="24"/>
+        </w:rPr>
+        <w:t>Throughout the project, we'll need to track our progress against the budget and timeline to make sure we're staying on track. If we encounter any issues or setbacks, we may need to adjust our plans accordingly. Communication and collaboration will be key to keeping everyone on the same page and addressing any challenges that arise.</w:t>
+      </w:r>
+    </w:p>
+    <w:p>
+      <w:pPr>
         <w:pStyle w:val="Heading1"/>
-        <w:spacing w:line="360" w:lineRule="auto"/>
-        <w:jc w:val="both"/>
-        <w:rPr>
-          <w:rFonts w:ascii="Times Book Antigua" w:hAnsi="Times Book Antigua"/>
-          <w:b w:val="0"/>
-          <w:bCs/>
-          <w:szCs w:val="24"/>
-          <w:u w:val="single"/>
-        </w:rPr>
-      </w:pPr>
-      <w:bookmarkStart w:id="14" w:name="_Toc162381223"/>
-      <w:r>
-        <w:rPr>
-          <w:rFonts w:ascii="Times Book Antigua" w:hAnsi="Times Book Antigua"/>
-          <w:b w:val="0"/>
-          <w:bCs/>
-          <w:szCs w:val="24"/>
-          <w:u w:val="single"/>
-          <w:lang w:val="en-US"/>
-        </w:rPr>
-        <w:t>9.</w:t>
-      </w:r>
-      <w:r>
-        <w:rPr>
-          <w:rFonts w:ascii="Times Book Antigua" w:hAnsi="Times Book Antigua"/>
-          <w:b w:val="0"/>
-          <w:bCs/>
-          <w:szCs w:val="24"/>
-          <w:u w:val="single"/>
-        </w:rPr>
-        <w:t>Methodology</w:t>
-      </w:r>
-      <w:bookmarkEnd w:id="14"/>
-    </w:p>
-    <w:p>
-      <w:pPr>
-        <w:spacing w:line="360" w:lineRule="auto"/>
-        <w:jc w:val="both"/>
-        <w:rPr>
-          <w:rFonts w:ascii="Times Book Antigua" w:hAnsi="Times Book Antigua" w:cs="Times New Roman"/>
-          <w:sz w:val="24"/>
-          <w:szCs w:val="24"/>
-        </w:rPr>
-      </w:pPr>
-      <w:r>
-        <w:rPr>
-          <w:rFonts w:ascii="Times Book Antigua" w:hAnsi="Times Book Antigua" w:cs="Times New Roman"/>
-          <w:sz w:val="24"/>
-          <w:szCs w:val="24"/>
-        </w:rPr>
-        <w:t>The rationale behind our methodology lies in the aim of creating an effective online bike buying and selling platform. We want to ensure that the platform meets the needs of both buyers and sellers, providing a seamless and satisfying experience. To achieve this, our methodology will focus on incorporating insights from the literature review into the design and development process.</w:t>
-      </w:r>
-    </w:p>
-    <w:p>
-      <w:pPr>
-        <w:spacing w:line="360" w:lineRule="auto"/>
-        <w:jc w:val="both"/>
-        <w:rPr>
-          <w:rFonts w:ascii="Times Book Antigua" w:hAnsi="Times Book Antigua" w:cs="Times New Roman"/>
-          <w:sz w:val="24"/>
-          <w:szCs w:val="24"/>
-        </w:rPr>
-      </w:pPr>
-      <w:r>
-        <w:rPr>
-          <w:rFonts w:ascii="Times Book Antigua" w:hAnsi="Times Book Antigua" w:cs="Times New Roman"/>
-          <w:sz w:val="24"/>
-          <w:szCs w:val="24"/>
-        </w:rPr>
-        <w:t>In terms of the methodology itself, we'll start by gathering requirements from potential users and stakeholders. This will involve conducting surveys, interviews, and market research to understand their preferences and pain points. By involving users from the beginning, we can ensure that the platform addresses their needs and desires.</w:t>
-      </w:r>
-    </w:p>
-    <w:p>
-      <w:pPr>
-        <w:spacing w:line="360" w:lineRule="auto"/>
-        <w:jc w:val="both"/>
-        <w:rPr>
-          <w:rFonts w:ascii="Times Book Antigua" w:hAnsi="Times Book Antigua" w:cs="Times New Roman"/>
-          <w:sz w:val="24"/>
-          <w:szCs w:val="24"/>
-        </w:rPr>
-      </w:pPr>
-      <w:r>
-        <w:rPr>
-          <w:rFonts w:ascii="Times Book Antigua" w:hAnsi="Times Book Antigua" w:cs="Times New Roman"/>
-          <w:sz w:val="24"/>
-          <w:szCs w:val="24"/>
-        </w:rPr>
-        <w:t xml:space="preserve">Next, we'll move on to the design phase, where we'll translate the gathered requirements into tangible features and functionalities. This will involve creating wireframes, </w:t>
-      </w:r>
-      <w:proofErr w:type="spellStart"/>
-      <w:r>
-        <w:rPr>
-          <w:rFonts w:ascii="Times Book Antigua" w:hAnsi="Times Book Antigua" w:cs="Times New Roman"/>
-          <w:sz w:val="24"/>
-          <w:szCs w:val="24"/>
-        </w:rPr>
-        <w:t>mockups</w:t>
-      </w:r>
-      <w:proofErr w:type="spellEnd"/>
-      <w:r>
-        <w:rPr>
-          <w:rFonts w:ascii="Times Book Antigua" w:hAnsi="Times Book Antigua" w:cs="Times New Roman"/>
-          <w:sz w:val="24"/>
-          <w:szCs w:val="24"/>
-        </w:rPr>
-        <w:t>, and prototypes to visualize the platform's layout and functionality. We'll also consider the choice of design process, opting for an iterative approach that allows for continuous feedback and refinement.</w:t>
-      </w:r>
-    </w:p>
-    <w:p>
-      <w:pPr>
-        <w:spacing w:line="360" w:lineRule="auto"/>
-        <w:jc w:val="both"/>
-        <w:rPr>
-          <w:rFonts w:ascii="Times Book Antigua" w:hAnsi="Times Book Antigua" w:cs="Times New Roman"/>
-          <w:sz w:val="24"/>
-          <w:szCs w:val="24"/>
-        </w:rPr>
-      </w:pPr>
-      <w:r>
-        <w:rPr>
-          <w:rFonts w:ascii="Times Book Antigua" w:hAnsi="Times Book Antigua" w:cs="Times New Roman"/>
-          <w:sz w:val="24"/>
-          <w:szCs w:val="24"/>
-        </w:rPr>
-        <w:t>Once the design is finalized, we'll proceed to the development phase, where we'll actually build the platform. We'll use agile methodologies, such as Scrum or Kanban, to manage the development process efficiently. This will involve breaking down the project into smaller tasks, prioritizing them based on user feedback and business objectives, and delivering incremental updates regularly.</w:t>
-      </w:r>
-    </w:p>
-    <w:p>
-      <w:pPr>
-        <w:spacing w:line="360" w:lineRule="auto"/>
-        <w:jc w:val="both"/>
-        <w:rPr>
-          <w:rFonts w:ascii="Times Book Antigua" w:hAnsi="Times Book Antigua" w:cs="Times New Roman"/>
-          <w:sz w:val="24"/>
-          <w:szCs w:val="24"/>
-        </w:rPr>
-      </w:pPr>
-      <w:r>
-        <w:rPr>
-          <w:rFonts w:ascii="Times Book Antigua" w:hAnsi="Times Book Antigua" w:cs="Times New Roman"/>
-          <w:sz w:val="24"/>
-          <w:szCs w:val="24"/>
-        </w:rPr>
-        <w:t xml:space="preserve">Throughout the development process, we'll continuously test and iterate on the platform to ensure that it meets our quality standards and user expectations. We'll use both automated testing tools and manual testing methods to identify and fix any issues or bugs. This iterative </w:t>
-      </w:r>
-      <w:r>
-        <w:rPr>
-          <w:rFonts w:ascii="Times Book Antigua" w:hAnsi="Times Book Antigua" w:cs="Times New Roman"/>
-          <w:sz w:val="24"/>
-          <w:szCs w:val="24"/>
-        </w:rPr>
-        <w:lastRenderedPageBreak/>
-        <w:t>approach allows us to quickly address any problems and make improvements based on user feedback.</w:t>
-      </w:r>
-    </w:p>
-    <w:p>
-      <w:pPr>
-        <w:spacing w:line="360" w:lineRule="auto"/>
-        <w:jc w:val="both"/>
-        <w:rPr>
-          <w:rFonts w:ascii="Times Book Antigua" w:hAnsi="Times Book Antigua" w:cs="Times New Roman"/>
-          <w:sz w:val="24"/>
-          <w:szCs w:val="24"/>
-        </w:rPr>
-      </w:pPr>
-      <w:r>
-        <w:rPr>
-          <w:rFonts w:ascii="Times Book Antigua" w:hAnsi="Times Book Antigua" w:cs="Times New Roman"/>
-          <w:sz w:val="24"/>
-          <w:szCs w:val="24"/>
-        </w:rPr>
-        <w:t>In terms of evaluation methodology, we'll measure the success of the platform based on key performance indicators (</w:t>
-      </w:r>
-      <w:proofErr w:type="spellStart"/>
-      <w:r>
-        <w:rPr>
-          <w:rFonts w:ascii="Times Book Antigua" w:hAnsi="Times Book Antigua" w:cs="Times New Roman"/>
-          <w:sz w:val="24"/>
-          <w:szCs w:val="24"/>
-        </w:rPr>
-        <w:t>KPIs</w:t>
-      </w:r>
-      <w:proofErr w:type="spellEnd"/>
-      <w:r>
-        <w:rPr>
-          <w:rFonts w:ascii="Times Book Antigua" w:hAnsi="Times Book Antigua" w:cs="Times New Roman"/>
-          <w:sz w:val="24"/>
-          <w:szCs w:val="24"/>
-        </w:rPr>
-        <w:t>) such as user engagement, conversion rates, and customer satisfaction scores. We'll also gather qualitative feedback from users through surveys and interviews to understand their experiences and identify areas for improvement.</w:t>
-      </w:r>
-      <w:r>
-        <w:rPr>
-          <w:rFonts w:ascii="Times Book Antigua" w:hAnsi="Times Book Antigua" w:cs="Times New Roman"/>
-          <w:sz w:val="24"/>
-          <w:szCs w:val="24"/>
-        </w:rPr>
-        <w:t xml:space="preserve"> our methodology focuses on user-centric design and iterative development, ensuring that the platform meets the needs of both buyers and sellers and delivers a positive and satisfying experience.</w:t>
-      </w:r>
-    </w:p>
-    <w:p>
-      <w:pPr>
-        <w:spacing w:line="360" w:lineRule="auto"/>
-        <w:jc w:val="both"/>
-        <w:rPr>
-          <w:rFonts w:ascii="Times Book Antigua" w:hAnsi="Times Book Antigua" w:cs="Times New Roman"/>
-          <w:sz w:val="24"/>
-          <w:szCs w:val="24"/>
-        </w:rPr>
-      </w:pPr>
-      <w:r>
-        <w:rPr>
-          <w:rFonts w:ascii="Times Book Antigua" w:hAnsi="Times Book Antigua" w:cs="Times New Roman"/>
-          <w:sz w:val="24"/>
-          <w:szCs w:val="24"/>
-        </w:rPr>
-        <w:t>it's important to understand why we're choosing certain approaches and how we plan to carry them out effectively. our choice of methodology stems from the goal of creating a successful online bike buying and selling platform. We aim to build a platform that is user-friendly, reliable, and meets the needs of both buyers and sellers. To achieve this, our methodology will prioritize a user-</w:t>
-      </w:r>
-      <w:proofErr w:type="spellStart"/>
-      <w:r>
-        <w:rPr>
-          <w:rFonts w:ascii="Times Book Antigua" w:hAnsi="Times Book Antigua" w:cs="Times New Roman"/>
-          <w:sz w:val="24"/>
-          <w:szCs w:val="24"/>
-        </w:rPr>
-        <w:t>centered</w:t>
-      </w:r>
-      <w:proofErr w:type="spellEnd"/>
-      <w:r>
-        <w:rPr>
-          <w:rFonts w:ascii="Times Book Antigua" w:hAnsi="Times Book Antigua" w:cs="Times New Roman"/>
-          <w:sz w:val="24"/>
-          <w:szCs w:val="24"/>
-        </w:rPr>
-        <w:t xml:space="preserve"> approach, focusing on understanding user preferences and incorporating them into the platform's design and development.</w:t>
-      </w:r>
-    </w:p>
-    <w:p>
-      <w:pPr>
-        <w:spacing w:line="360" w:lineRule="auto"/>
-        <w:jc w:val="both"/>
-        <w:rPr>
-          <w:rFonts w:ascii="Times Book Antigua" w:hAnsi="Times Book Antigua" w:cs="Times New Roman"/>
-          <w:sz w:val="24"/>
-          <w:szCs w:val="24"/>
-        </w:rPr>
-      </w:pPr>
-      <w:r>
-        <w:rPr>
-          <w:rFonts w:ascii="Times Book Antigua" w:hAnsi="Times Book Antigua" w:cs="Times New Roman"/>
-          <w:sz w:val="24"/>
-          <w:szCs w:val="24"/>
-        </w:rPr>
-        <w:t>To begin with, we will gather insights and requirements from potential users and stakeholders. This will involve conducting surveys, interviews, and market research to gain a deeper understanding of their needs, preferences, and pain points when it comes to buying and selling bikes online. By involving users from the outset, we can ensure that the platform is tailored to their needs and preferences.</w:t>
-      </w:r>
-    </w:p>
-    <w:p>
-      <w:pPr>
-        <w:spacing w:line="360" w:lineRule="auto"/>
-        <w:jc w:val="both"/>
-        <w:rPr>
-          <w:rFonts w:ascii="Times Book Antigua" w:hAnsi="Times Book Antigua" w:cs="Times New Roman"/>
-          <w:sz w:val="24"/>
-          <w:szCs w:val="24"/>
-        </w:rPr>
-      </w:pPr>
-      <w:r>
-        <w:rPr>
-          <w:rFonts w:ascii="Times Book Antigua" w:hAnsi="Times Book Antigua" w:cs="Times New Roman"/>
-          <w:sz w:val="24"/>
-          <w:szCs w:val="24"/>
-        </w:rPr>
-        <w:t xml:space="preserve">Once we have gathered requirements, we will move on to the design phase. Here, we will translate the user insights into tangible features and functionalities for the platform. We will create wireframes, </w:t>
-      </w:r>
-      <w:proofErr w:type="spellStart"/>
-      <w:r>
-        <w:rPr>
-          <w:rFonts w:ascii="Times Book Antigua" w:hAnsi="Times Book Antigua" w:cs="Times New Roman"/>
-          <w:sz w:val="24"/>
-          <w:szCs w:val="24"/>
-        </w:rPr>
-        <w:t>mockups</w:t>
-      </w:r>
-      <w:proofErr w:type="spellEnd"/>
-      <w:r>
-        <w:rPr>
-          <w:rFonts w:ascii="Times Book Antigua" w:hAnsi="Times Book Antigua" w:cs="Times New Roman"/>
-          <w:sz w:val="24"/>
-          <w:szCs w:val="24"/>
-        </w:rPr>
-        <w:t>, and prototypes to visualize the platform's layout and functionality, ensuring that it is intuitive and easy to use for both buyers and sellers. Our choice of design process will be iterative, allowing for continuous feedback and refinement throughout the design phase.</w:t>
-      </w:r>
-    </w:p>
-    <w:p>
-      <w:pPr>
-        <w:spacing w:line="360" w:lineRule="auto"/>
-        <w:jc w:val="both"/>
-        <w:rPr>
-          <w:rFonts w:ascii="Times Book Antigua" w:hAnsi="Times Book Antigua" w:cs="Times New Roman"/>
-          <w:sz w:val="24"/>
-          <w:szCs w:val="24"/>
-        </w:rPr>
-      </w:pPr>
-      <w:r>
-        <w:rPr>
-          <w:rFonts w:ascii="Times Book Antigua" w:hAnsi="Times Book Antigua" w:cs="Times New Roman"/>
-          <w:sz w:val="24"/>
-          <w:szCs w:val="24"/>
-        </w:rPr>
-        <w:t>After finalizing the design, we will proceed to the development phase. Using agile methodologies such as Scrum or Kanban, we will manage the development process efficiently. This will involve breaking down the project into smaller tasks, prioritizing them based on user feedback and business objectives, and delivering incremental updates regularly. By adopting an agile approach, we can quickly respond to changes and make adjustments as needed.</w:t>
-      </w:r>
-    </w:p>
-    <w:p>
-      <w:pPr>
-        <w:spacing w:line="360" w:lineRule="auto"/>
-        <w:jc w:val="both"/>
-        <w:rPr>
-          <w:rFonts w:ascii="Times Book Antigua" w:hAnsi="Times Book Antigua" w:cs="Times New Roman"/>
-          <w:sz w:val="24"/>
-          <w:szCs w:val="24"/>
-        </w:rPr>
-      </w:pPr>
-      <w:r>
-        <w:rPr>
-          <w:rFonts w:ascii="Times Book Antigua" w:hAnsi="Times Book Antigua" w:cs="Times New Roman"/>
-          <w:sz w:val="24"/>
-          <w:szCs w:val="24"/>
-        </w:rPr>
-        <w:lastRenderedPageBreak/>
-        <w:t>Throughout the development process, we will conduct thorough testing to ensure the platform's reliability and functionality. We will use both automated testing tools and manual testing methods to identify and address any issues or bugs. This iterative testing process will allow us to detect and fix problems early on, ensuring a high-quality end product.</w:t>
-      </w:r>
-    </w:p>
-    <w:p>
-      <w:pPr>
-        <w:spacing w:line="360" w:lineRule="auto"/>
-        <w:jc w:val="both"/>
-        <w:rPr>
-          <w:rFonts w:ascii="Times Book Antigua" w:hAnsi="Times Book Antigua" w:cs="Times New Roman"/>
-          <w:sz w:val="24"/>
-          <w:szCs w:val="24"/>
-        </w:rPr>
-      </w:pPr>
-      <w:r>
-        <w:rPr>
-          <w:rFonts w:ascii="Times Book Antigua" w:hAnsi="Times Book Antigua" w:cs="Times New Roman"/>
-          <w:sz w:val="24"/>
-          <w:szCs w:val="24"/>
-        </w:rPr>
-        <w:t>In terms of evaluation methodology, we will measure the success of the platform based on key performance indicators (</w:t>
-      </w:r>
-      <w:proofErr w:type="spellStart"/>
-      <w:r>
-        <w:rPr>
-          <w:rFonts w:ascii="Times Book Antigua" w:hAnsi="Times Book Antigua" w:cs="Times New Roman"/>
-          <w:sz w:val="24"/>
-          <w:szCs w:val="24"/>
-        </w:rPr>
-        <w:t>KPIs</w:t>
-      </w:r>
-      <w:proofErr w:type="spellEnd"/>
-      <w:r>
-        <w:rPr>
-          <w:rFonts w:ascii="Times Book Antigua" w:hAnsi="Times Book Antigua" w:cs="Times New Roman"/>
-          <w:sz w:val="24"/>
-          <w:szCs w:val="24"/>
-        </w:rPr>
-        <w:t>) such as user engagement, conversion rates, and customer satisfaction scores. We will also gather qualitative feedback from users through surveys and interviews to understand their experiences and identify areas for improvement. By continuously monitoring and evaluating the platform's performance, we can make informed decisions and ensure that it continues to meet the needs of users and stakeholders over time.</w:t>
-      </w:r>
-    </w:p>
-    <w:p>
-      <w:pPr>
-        <w:spacing w:line="360" w:lineRule="auto"/>
-        <w:jc w:val="both"/>
-        <w:rPr>
-          <w:rFonts w:ascii="Times Book Antigua" w:hAnsi="Times Book Antigua" w:cs="Times New Roman"/>
-          <w:sz w:val="24"/>
-          <w:szCs w:val="24"/>
-        </w:rPr>
-      </w:pPr>
-      <w:r>
-        <w:rPr>
-          <w:rFonts w:ascii="Times Book Antigua" w:hAnsi="Times Book Antigua" w:cs="Times New Roman"/>
-          <w:sz w:val="24"/>
-          <w:szCs w:val="24"/>
-        </w:rPr>
-        <w:t>Furthermore, our methodology emphasizes adaptability and responsiveness to user feedback and market dynamics. We recognize that the needs and preferences of users may evolve over time, as well as the competitive landscape of the online bike retail market. Therefore, we will maintain open channels of communication with users and stakeholders throughout the project lifecycle, soliciting feedback and making adjustments as necessary to ensure the platform remains relevant and competitive.</w:t>
-      </w:r>
-    </w:p>
-    <w:p>
-      <w:pPr>
-        <w:spacing w:line="360" w:lineRule="auto"/>
-        <w:jc w:val="both"/>
-        <w:rPr>
-          <w:rFonts w:ascii="Times Book Antigua" w:hAnsi="Times Book Antigua" w:cs="Times New Roman"/>
-          <w:sz w:val="24"/>
-          <w:szCs w:val="24"/>
-        </w:rPr>
-      </w:pPr>
-      <w:r>
-        <w:rPr>
-          <w:rFonts w:ascii="Times Book Antigua" w:hAnsi="Times Book Antigua" w:cs="Times New Roman"/>
-          <w:sz w:val="24"/>
-          <w:szCs w:val="24"/>
-        </w:rPr>
-        <w:t>In addition, we will prioritize transparency and collaboration within our development team. By fostering a culture of open communication and collaboration, we can leverage the diverse skills and perspectives of team members to drive innovation and problem-solving. Regular team meetings, brainstorming sessions, and code reviews will facilitate knowledge sharing and ensure that everyone is aligned with project goals and objectives.</w:t>
-      </w:r>
-    </w:p>
-    <w:p>
-      <w:pPr>
-        <w:spacing w:line="360" w:lineRule="auto"/>
-        <w:jc w:val="both"/>
-        <w:rPr>
-          <w:rFonts w:ascii="Times Book Antigua" w:hAnsi="Times Book Antigua" w:cs="Times New Roman"/>
-          <w:sz w:val="24"/>
-          <w:szCs w:val="24"/>
-        </w:rPr>
-      </w:pPr>
-      <w:r>
-        <w:rPr>
-          <w:rFonts w:ascii="Times Book Antigua" w:hAnsi="Times Book Antigua" w:cs="Times New Roman"/>
-          <w:sz w:val="24"/>
-          <w:szCs w:val="24"/>
-        </w:rPr>
-        <w:t>Moreover, our methodology will place a strong emphasis on risk management and contingency planning. We will identify potential risks and uncertainties early in the project and develop mitigation strategies to address them. This proactive approach will help minimize disruptions and ensure smooth project execution, even in the face of unforeseen challenges.</w:t>
-      </w:r>
-    </w:p>
-    <w:p>
-      <w:pPr>
-        <w:spacing w:line="360" w:lineRule="auto"/>
-        <w:jc w:val="both"/>
-        <w:rPr>
-          <w:rFonts w:ascii="Times Book Antigua" w:hAnsi="Times Book Antigua" w:cs="Times New Roman"/>
-          <w:sz w:val="24"/>
-          <w:szCs w:val="24"/>
-        </w:rPr>
-      </w:pPr>
-      <w:r>
-        <w:rPr>
-          <w:rFonts w:ascii="Times Book Antigua" w:hAnsi="Times Book Antigua" w:cs="Times New Roman"/>
-          <w:sz w:val="24"/>
-          <w:szCs w:val="24"/>
-        </w:rPr>
-        <w:t>Overall, our methodology is grounded in the principles of user-centric design, agile development, and continuous improvement. By prioritizing user feedback, fostering collaboration, and proactively managing risks, we aim to create a robust and successful online bike buying and selling platform that meets the needs of users and stakeholders alike.</w:t>
-      </w:r>
-    </w:p>
-    <w:p>
-      <w:pPr>
-        <w:pStyle w:val="Heading1"/>
-        <w:spacing w:line="360" w:lineRule="auto"/>
-        <w:jc w:val="both"/>
-        <w:rPr>
-          <w:rFonts w:ascii="Times Book Antigua" w:hAnsi="Times Book Antigua"/>
-          <w:b w:val="0"/>
-          <w:bCs/>
-          <w:szCs w:val="24"/>
-          <w:u w:val="single"/>
-        </w:rPr>
-      </w:pPr>
-      <w:bookmarkStart w:id="15" w:name="_Toc162381224"/>
-      <w:r>
-        <w:rPr>
-          <w:rFonts w:ascii="Times Book Antigua" w:hAnsi="Times Book Antigua"/>
-          <w:b w:val="0"/>
-          <w:bCs/>
-          <w:szCs w:val="24"/>
-          <w:u w:val="single"/>
-          <w:lang w:val="en-US"/>
-        </w:rPr>
-        <w:lastRenderedPageBreak/>
-        <w:t>10.</w:t>
-      </w:r>
-      <w:r>
-        <w:rPr>
-          <w:rFonts w:ascii="Times Book Antigua" w:hAnsi="Times Book Antigua"/>
-          <w:b w:val="0"/>
-          <w:bCs/>
-          <w:szCs w:val="24"/>
-          <w:u w:val="single"/>
-        </w:rPr>
-        <w:t>Project Management</w:t>
-      </w:r>
-      <w:bookmarkEnd w:id="15"/>
-    </w:p>
-    <w:p>
-      <w:pPr>
-        <w:spacing w:line="360" w:lineRule="auto"/>
-        <w:jc w:val="both"/>
-        <w:rPr>
-          <w:rFonts w:ascii="Times Book Antigua" w:hAnsi="Times Book Antigua" w:cs="Times New Roman"/>
-          <w:sz w:val="24"/>
-          <w:szCs w:val="24"/>
-        </w:rPr>
-      </w:pPr>
-      <w:r>
-        <w:rPr>
-          <w:rFonts w:ascii="Times Book Antigua" w:hAnsi="Times Book Antigua" w:cs="Times New Roman"/>
-          <w:sz w:val="24"/>
-          <w:szCs w:val="24"/>
-        </w:rPr>
-        <w:t>We'll need to allocate funds for various aspects of the project, including software development, marketing, and customer support. This might involve hiring developers, investing in software tools and platforms, and allocating funds for advertising and promotional activities. We'll also need to budget for ongoing expenses, such as server maintenance and customer service operations. It's important to set a realistic budget that allows us to achieve our project goals without overspending.</w:t>
-      </w:r>
-    </w:p>
-    <w:p>
-      <w:pPr>
-        <w:spacing w:line="360" w:lineRule="auto"/>
-        <w:jc w:val="both"/>
-        <w:rPr>
-          <w:rFonts w:ascii="Times Book Antigua" w:hAnsi="Times Book Antigua" w:cs="Times New Roman"/>
-          <w:sz w:val="24"/>
-          <w:szCs w:val="24"/>
-        </w:rPr>
-      </w:pPr>
-      <w:r>
-        <w:rPr>
-          <w:rFonts w:ascii="Times Book Antigua" w:hAnsi="Times Book Antigua" w:cs="Times New Roman"/>
-          <w:sz w:val="24"/>
-          <w:szCs w:val="24"/>
-        </w:rPr>
-        <w:t>Secondly, we need to create a timeline or schedule for the project. This involves breaking down the project into smaller tasks and setting deadlines for each one. We'll need to consider factors like development time, testing, and implementation. It's important to be realistic about the time it will take to complete each task and to build in buffer time for unexpected delays or complications. By setting a clear timeline, we can ensure that the project stays on track and is completed within the desired timeframe.</w:t>
-      </w:r>
-    </w:p>
-    <w:p>
-      <w:pPr>
-        <w:spacing w:line="360" w:lineRule="auto"/>
-        <w:jc w:val="both"/>
-        <w:rPr>
-          <w:rFonts w:ascii="Times Book Antigua" w:hAnsi="Times Book Antigua" w:cs="Times New Roman"/>
-          <w:sz w:val="24"/>
-          <w:szCs w:val="24"/>
-        </w:rPr>
-      </w:pPr>
-      <w:r>
-        <w:rPr>
-          <w:rFonts w:ascii="Times Book Antigua" w:hAnsi="Times Book Antigua" w:cs="Times New Roman"/>
-          <w:sz w:val="24"/>
-          <w:szCs w:val="24"/>
-        </w:rPr>
-        <w:t>Overall, effective project management requires careful planning and allocation of resources. By managing our budget and time schedule effectively, we can ensure that our project runs smoothly and achieves its objectives.</w:t>
-      </w:r>
-    </w:p>
-    <w:p>
-      <w:pPr>
-        <w:spacing w:line="360" w:lineRule="auto"/>
-        <w:jc w:val="both"/>
-        <w:rPr>
-          <w:rFonts w:ascii="Times Book Antigua" w:hAnsi="Times Book Antigua" w:cs="Times New Roman"/>
-          <w:sz w:val="24"/>
-          <w:szCs w:val="24"/>
-        </w:rPr>
-      </w:pPr>
-      <w:r>
-        <w:rPr>
-          <w:rFonts w:ascii="Times Book Antigua" w:hAnsi="Times Book Antigua" w:cs="Times New Roman"/>
-          <w:sz w:val="24"/>
-          <w:szCs w:val="24"/>
-        </w:rPr>
-        <w:t>Starting with the budget, we must be mindful of how much money we have available to spend on the project. This includes funds for hiring developers, purchasing software licenses, and covering any other expenses that may arise. We need to plan our budget carefully to make sure we have enough money to complete the project without overspending. It's important to consider both the initial costs and any ongoing expenses, such as maintenance and support.</w:t>
-      </w:r>
-    </w:p>
-    <w:p>
-      <w:pPr>
-        <w:spacing w:line="360" w:lineRule="auto"/>
-        <w:jc w:val="both"/>
-        <w:rPr>
-          <w:rFonts w:ascii="Times Book Antigua" w:hAnsi="Times Book Antigua" w:cs="Times New Roman"/>
-          <w:sz w:val="24"/>
-          <w:szCs w:val="24"/>
-        </w:rPr>
-      </w:pPr>
-      <w:r>
-        <w:rPr>
-          <w:rFonts w:ascii="Times Book Antigua" w:hAnsi="Times Book Antigua" w:cs="Times New Roman"/>
-          <w:sz w:val="24"/>
-          <w:szCs w:val="24"/>
-        </w:rPr>
-        <w:t>Next, we need to create a timeline for the project. This involves setting deadlines for different stages of the development process, from designing the platform to testing and launching it. We'll need to break down the project into smaller tasks and allocate time for each one. It's essential to be realistic about how long each task will take and to build in some flexibility to account for unexpected delays or changes.</w:t>
-      </w:r>
-    </w:p>
-    <w:p>
-      <w:pPr>
-        <w:spacing w:line="360" w:lineRule="auto"/>
-        <w:jc w:val="both"/>
-        <w:rPr>
-          <w:rFonts w:ascii="Times Book Antigua" w:hAnsi="Times Book Antigua" w:cs="Times New Roman"/>
-          <w:sz w:val="24"/>
-          <w:szCs w:val="24"/>
-        </w:rPr>
-      </w:pPr>
-      <w:r>
-        <w:rPr>
-          <w:rFonts w:ascii="Times Book Antigua" w:hAnsi="Times Book Antigua" w:cs="Times New Roman"/>
-          <w:sz w:val="24"/>
-          <w:szCs w:val="24"/>
-        </w:rPr>
-        <w:t>Throughout the project, we'll need to track our progress against the budget and timeline to make sure we're staying on track. If we encounter any issues or setbacks, we may need to adjust our plans accordingly. Communication and collaboration will be key to keeping everyone on the same page and addressing any challenges that arise.</w:t>
-      </w:r>
-    </w:p>
-    <w:p>
-      <w:pPr>
-        <w:pStyle w:val="Heading1"/>
-        <w:spacing w:line="360" w:lineRule="auto"/>
-        <w:jc w:val="both"/>
-        <w:rPr>
-          <w:rFonts w:ascii="Times Book Antigua" w:hAnsi="Times Book Antigua"/>
-          <w:b w:val="0"/>
-          <w:bCs/>
-          <w:szCs w:val="24"/>
-          <w:u w:val="single"/>
-        </w:rPr>
-      </w:pPr>
-      <w:bookmarkStart w:id="16" w:name="_Toc162381225"/>
-      <w:r>
-        <w:rPr>
-          <w:rFonts w:ascii="Times Book Antigua" w:hAnsi="Times Book Antigua"/>
-          <w:b w:val="0"/>
-          <w:bCs/>
-          <w:szCs w:val="24"/>
-          <w:u w:val="single"/>
-        </w:rPr>
-        <w:lastRenderedPageBreak/>
+        <w:rPr>
+          <w:lang w:val="en-US"/>
+        </w:rPr>
+      </w:pPr>
+      <w:bookmarkStart w:id="18" w:name="_Toc162954942"/>
+      <w:r>
+        <w:rPr>
+          <w:lang w:val="en-US"/>
+        </w:rPr>
+        <w:t>CHAPTER FOUR</w:t>
+      </w:r>
+      <w:bookmarkEnd w:id="18"/>
+    </w:p>
+    <w:p>
+      <w:pPr>
+        <w:pStyle w:val="Heading2"/>
+      </w:pPr>
+      <w:bookmarkStart w:id="19" w:name="_Toc162954943"/>
+      <w:r>
+        <w:rPr>
+          <w:lang w:val="en-US"/>
+        </w:rPr>
+        <w:t xml:space="preserve">4.1 </w:t>
+      </w:r>
+      <w:r>
         <w:t>Discussion</w:t>
       </w:r>
-      <w:bookmarkEnd w:id="16"/>
+      <w:bookmarkEnd w:id="19"/>
     </w:p>
     <w:p>
       <w:pPr>
@@ -6085,6 +6445,7 @@
           <w:sz w:val="24"/>
           <w:szCs w:val="24"/>
         </w:rPr>
+        <w:lastRenderedPageBreak/>
         <w:t>order_items.status</w:t>
       </w:r>
       <w:proofErr w:type="spellEnd"/>
@@ -6337,7 +6698,6 @@
           <w:sz w:val="24"/>
           <w:szCs w:val="24"/>
         </w:rPr>
-        <w:lastRenderedPageBreak/>
         <w:t xml:space="preserve">        }</w:t>
       </w:r>
     </w:p>
@@ -6611,6 +6971,7 @@
           <w:sz w:val="24"/>
           <w:szCs w:val="24"/>
         </w:rPr>
+        <w:lastRenderedPageBreak/>
         <w:drawing>
           <wp:inline distT="0" distB="0" distL="0" distR="0" wp14:anchorId="1CC88CC0" wp14:editId="3A69FF7C">
             <wp:extent cx="5731510" cy="3947795"/>
@@ -6806,6 +7167,7 @@
           <w:sz w:val="24"/>
           <w:szCs w:val="24"/>
         </w:rPr>
+        <w:lastRenderedPageBreak/>
         <w:t>Furthermore, our implementation approach allowed for scalability and flexibility, enabling us to adapt to changing user needs and market trends. We incorporated feedback from users and stakeholders throughout the development process, iteratively improving the platform based on their input.</w:t>
       </w:r>
     </w:p>
@@ -6831,270 +7193,259 @@
     <w:p>
       <w:pPr>
         <w:pStyle w:val="Heading1"/>
-        <w:spacing w:line="360" w:lineRule="auto"/>
-        <w:jc w:val="both"/>
-        <w:rPr>
-          <w:rFonts w:ascii="Times Book Antigua" w:hAnsi="Times Book Antigua"/>
-          <w:b w:val="0"/>
-          <w:bCs/>
+        <w:rPr>
+          <w:lang w:val="en-US"/>
+        </w:rPr>
+      </w:pPr>
+      <w:bookmarkStart w:id="20" w:name="_Toc162954944"/>
+      <w:r>
+        <w:rPr>
+          <w:lang w:val="en-US"/>
+        </w:rPr>
+        <w:t>CHAPTER FIVE</w:t>
+      </w:r>
+      <w:bookmarkEnd w:id="20"/>
+    </w:p>
+    <w:p>
+      <w:pPr>
+        <w:pStyle w:val="Heading2"/>
+      </w:pPr>
+      <w:bookmarkStart w:id="21" w:name="_Toc162954945"/>
+      <w:r>
+        <w:rPr>
+          <w:lang w:val="en-US"/>
+        </w:rPr>
+        <w:t xml:space="preserve">5.1 </w:t>
+      </w:r>
+      <w:r>
+        <w:t>Conclusion and Recommendation</w:t>
+      </w:r>
+      <w:bookmarkEnd w:id="21"/>
+    </w:p>
+    <w:p>
+      <w:pPr>
+        <w:spacing w:line="360" w:lineRule="auto"/>
+        <w:jc w:val="both"/>
+        <w:rPr>
+          <w:rFonts w:ascii="Times Book Antigua" w:hAnsi="Times Book Antigua" w:cs="Times New Roman"/>
+          <w:sz w:val="24"/>
+          <w:szCs w:val="24"/>
+        </w:rPr>
+      </w:pPr>
+      <w:r>
+        <w:rPr>
+          <w:rFonts w:ascii="Times Book Antigua" w:hAnsi="Times Book Antigua" w:cs="Times New Roman"/>
+          <w:sz w:val="24"/>
+          <w:szCs w:val="24"/>
+        </w:rPr>
+        <w:t>In conclusion, our project successfully developed an online bike buying and selling platform that prioritizes user experience, convenience, and trust. Through careful planning, implementation, and iteration, we created a user-friendly interface that enables seamless transactions and personalized recommendations. By incorporating user feedback and leveraging data-driven insights, we have ensured that the platform meets the needs of both buyers and sellers in the online bike retail market.</w:t>
+      </w:r>
+    </w:p>
+    <w:p>
+      <w:pPr>
+        <w:spacing w:line="360" w:lineRule="auto"/>
+        <w:jc w:val="both"/>
+        <w:rPr>
+          <w:rFonts w:ascii="Times Book Antigua" w:hAnsi="Times Book Antigua" w:cs="Times New Roman"/>
+          <w:sz w:val="24"/>
+          <w:szCs w:val="24"/>
+        </w:rPr>
+      </w:pPr>
+      <w:r>
+        <w:rPr>
+          <w:rFonts w:ascii="Times Book Antigua" w:hAnsi="Times Book Antigua" w:cs="Times New Roman"/>
+          <w:sz w:val="24"/>
+          <w:szCs w:val="24"/>
+        </w:rPr>
+        <w:t>Looking ahead, we recommend continuing to gather user feedback and monitor platform performance to identify areas for improvement. This could involve implementing additional features based on user requests, refining existing functionalities to enhance usability, and exploring opportunities for expanding the platform's reach and impact. Additionally, ongoing maintenance and updates will be necessary to ensure the platform remains secure, reliable, and up-to-date with evolving technology and user expectations.</w:t>
+      </w:r>
+    </w:p>
+    <w:p>
+      <w:pPr>
+        <w:spacing w:line="360" w:lineRule="auto"/>
+        <w:jc w:val="both"/>
+        <w:rPr>
+          <w:rFonts w:ascii="Times Book Antigua" w:hAnsi="Times Book Antigua" w:cs="Times New Roman"/>
+          <w:sz w:val="24"/>
+          <w:szCs w:val="24"/>
+        </w:rPr>
+      </w:pPr>
+      <w:r>
+        <w:rPr>
+          <w:rFonts w:ascii="Times Book Antigua" w:hAnsi="Times Book Antigua" w:cs="Times New Roman"/>
+          <w:sz w:val="24"/>
+          <w:szCs w:val="24"/>
+        </w:rPr>
+        <w:t>Overall, our project has laid a strong foundation for further development and innovation in the online bike retail space. By continuing to prioritize user-centric design and responsiveness to user needs, we can further enhance the platform's effectiveness and cement its position as a valuable resource for both buyers and sellers in the online bike market.</w:t>
+      </w:r>
+    </w:p>
+    <w:p>
+      <w:pPr>
+        <w:spacing w:line="360" w:lineRule="auto"/>
+        <w:jc w:val="both"/>
+        <w:rPr>
+          <w:rFonts w:ascii="Times Book Antigua" w:hAnsi="Times Book Antigua" w:cs="Times New Roman"/>
+          <w:sz w:val="24"/>
+          <w:szCs w:val="24"/>
+        </w:rPr>
+      </w:pPr>
+      <w:r>
+        <w:rPr>
+          <w:rFonts w:ascii="Times Book Antigua" w:hAnsi="Times Book Antigua" w:cs="Times New Roman"/>
+          <w:sz w:val="24"/>
+          <w:szCs w:val="24"/>
+        </w:rPr>
+        <w:t>In wrapping up our project, we've successfully created an online bike marketplace that's easy to use and helpful for both buyers and sellers. We've listened to feedback, made improvements, and built a platform that people can trust.</w:t>
+      </w:r>
+    </w:p>
+    <w:p>
+      <w:pPr>
+        <w:spacing w:line="360" w:lineRule="auto"/>
+        <w:jc w:val="both"/>
+        <w:rPr>
+          <w:rFonts w:ascii="Times Book Antigua" w:hAnsi="Times Book Antigua" w:cs="Times New Roman"/>
+          <w:sz w:val="24"/>
+          <w:szCs w:val="24"/>
+        </w:rPr>
+      </w:pPr>
+      <w:r>
+        <w:rPr>
+          <w:rFonts w:ascii="Times Book Antigua" w:hAnsi="Times Book Antigua" w:cs="Times New Roman"/>
+          <w:sz w:val="24"/>
+          <w:szCs w:val="24"/>
+        </w:rPr>
+        <w:t>Moving forward, we suggest keeping an eye on how people use the platform and what they want. This means asking for feedback regularly and making changes based on what we learn. We might also think about adding new features or making things even easier to use.</w:t>
+      </w:r>
+    </w:p>
+    <w:p>
+      <w:pPr>
+        <w:spacing w:line="360" w:lineRule="auto"/>
+        <w:jc w:val="both"/>
+        <w:rPr>
+          <w:rFonts w:ascii="Times Book Antigua" w:hAnsi="Times Book Antigua" w:cs="Times New Roman"/>
+          <w:sz w:val="24"/>
+          <w:szCs w:val="24"/>
+        </w:rPr>
+      </w:pPr>
+      <w:r>
+        <w:rPr>
+          <w:rFonts w:ascii="Times Book Antigua" w:hAnsi="Times Book Antigua" w:cs="Times New Roman"/>
+          <w:sz w:val="24"/>
+          <w:szCs w:val="24"/>
+        </w:rPr>
+        <w:lastRenderedPageBreak/>
+        <w:t>Lastly, we need to keep the platform running smoothly. This means fixing any problems quickly and keeping everything up-to-date. By doing these things, we can make sure our platform stays helpful and keeps people coming back.</w:t>
+      </w:r>
+    </w:p>
+    <w:p>
+      <w:pPr>
+        <w:spacing w:line="360" w:lineRule="auto"/>
+        <w:jc w:val="both"/>
+        <w:rPr>
+          <w:rFonts w:ascii="Times Book Antigua" w:hAnsi="Times Book Antigua" w:cs="Times New Roman"/>
+          <w:sz w:val="24"/>
+          <w:szCs w:val="24"/>
+        </w:rPr>
+      </w:pPr>
+    </w:p>
+    <w:p>
+      <w:pPr>
+        <w:spacing w:line="360" w:lineRule="auto"/>
+        <w:jc w:val="both"/>
+        <w:rPr>
+          <w:rFonts w:ascii="Times Book Antigua" w:hAnsi="Times Book Antigua" w:cs="Times New Roman"/>
+          <w:sz w:val="24"/>
+          <w:szCs w:val="24"/>
+        </w:rPr>
+      </w:pPr>
+    </w:p>
+    <w:p>
+      <w:pPr>
+        <w:spacing w:line="360" w:lineRule="auto"/>
+        <w:jc w:val="both"/>
+        <w:rPr>
+          <w:rFonts w:ascii="Times Book Antigua" w:hAnsi="Times Book Antigua" w:cs="Times New Roman"/>
+          <w:sz w:val="24"/>
+          <w:szCs w:val="24"/>
+        </w:rPr>
+      </w:pPr>
+    </w:p>
+    <w:p>
+      <w:pPr>
+        <w:spacing w:line="360" w:lineRule="auto"/>
+        <w:jc w:val="both"/>
+        <w:rPr>
+          <w:rFonts w:ascii="Times Book Antigua" w:hAnsi="Times Book Antigua" w:cs="Times New Roman"/>
+          <w:sz w:val="24"/>
+          <w:szCs w:val="24"/>
+        </w:rPr>
+      </w:pPr>
+    </w:p>
+    <w:p>
+      <w:pPr>
+        <w:spacing w:line="360" w:lineRule="auto"/>
+        <w:jc w:val="both"/>
+        <w:rPr>
+          <w:rFonts w:ascii="Times Book Antigua" w:hAnsi="Times Book Antigua" w:cs="Times New Roman"/>
+          <w:sz w:val="24"/>
+          <w:szCs w:val="24"/>
+        </w:rPr>
+      </w:pPr>
+    </w:p>
+    <w:p>
+      <w:pPr>
+        <w:spacing w:line="360" w:lineRule="auto"/>
+        <w:jc w:val="both"/>
+        <w:rPr>
+          <w:rFonts w:ascii="Times Book Antigua" w:hAnsi="Times Book Antigua" w:cs="Times New Roman"/>
+          <w:sz w:val="24"/>
+          <w:szCs w:val="24"/>
+        </w:rPr>
+      </w:pPr>
+    </w:p>
+    <w:p>
+      <w:pPr>
+        <w:spacing w:line="360" w:lineRule="auto"/>
+        <w:jc w:val="both"/>
+        <w:rPr>
+          <w:rFonts w:ascii="Times Book Antigua" w:hAnsi="Times Book Antigua" w:cs="Times New Roman"/>
+          <w:sz w:val="24"/>
+          <w:szCs w:val="24"/>
+        </w:rPr>
+      </w:pPr>
+    </w:p>
+    <w:p>
+      <w:pPr>
+        <w:spacing w:line="360" w:lineRule="auto"/>
+        <w:jc w:val="both"/>
+        <w:rPr>
+          <w:rFonts w:ascii="Times Book Antigua" w:hAnsi="Times Book Antigua" w:cs="Times New Roman"/>
+          <w:sz w:val="24"/>
+          <w:szCs w:val="24"/>
+        </w:rPr>
+      </w:pPr>
+    </w:p>
+    <w:p>
+      <w:pPr>
+        <w:spacing w:line="360" w:lineRule="auto"/>
+        <w:jc w:val="both"/>
+        <w:rPr>
+          <w:rFonts w:ascii="Times Book Antigua" w:hAnsi="Times Book Antigua" w:cs="Times New Roman"/>
+          <w:sz w:val="24"/>
           <w:szCs w:val="24"/>
           <w:u w:val="single"/>
         </w:rPr>
       </w:pPr>
-      <w:bookmarkStart w:id="17" w:name="_Toc162381226"/>
-      <w:r>
-        <w:rPr>
-          <w:rFonts w:ascii="Times Book Antigua" w:hAnsi="Times Book Antigua"/>
-          <w:b w:val="0"/>
-          <w:bCs/>
-          <w:szCs w:val="24"/>
-          <w:u w:val="single"/>
-        </w:rPr>
-        <w:t>Conclusion and Recommendation</w:t>
-      </w:r>
-      <w:bookmarkEnd w:id="17"/>
-    </w:p>
-    <w:p>
-      <w:pPr>
-        <w:spacing w:line="360" w:lineRule="auto"/>
-        <w:jc w:val="both"/>
-        <w:rPr>
-          <w:rFonts w:ascii="Times Book Antigua" w:hAnsi="Times Book Antigua" w:cs="Times New Roman"/>
-          <w:sz w:val="24"/>
-          <w:szCs w:val="24"/>
-        </w:rPr>
-      </w:pPr>
-      <w:r>
-        <w:rPr>
-          <w:rFonts w:ascii="Times Book Antigua" w:hAnsi="Times Book Antigua" w:cs="Times New Roman"/>
-          <w:sz w:val="24"/>
-          <w:szCs w:val="24"/>
-        </w:rPr>
-        <w:t>In conclusion, our project successfully developed an online bike buying and selling platform that prioritizes user experience, convenience, and trust. Through careful planning, implementation, and iteration, we created a user-friendly interface that enables seamless transactions and personalized recommendations. By incorporating user feedback and leveraging data-driven insights, we have ensured that the platform meets the needs of both buyers and sellers in the online bike retail market.</w:t>
-      </w:r>
-    </w:p>
-    <w:p>
-      <w:pPr>
-        <w:spacing w:line="360" w:lineRule="auto"/>
-        <w:jc w:val="both"/>
-        <w:rPr>
-          <w:rFonts w:ascii="Times Book Antigua" w:hAnsi="Times Book Antigua" w:cs="Times New Roman"/>
-          <w:sz w:val="24"/>
-          <w:szCs w:val="24"/>
-        </w:rPr>
-      </w:pPr>
-      <w:r>
-        <w:rPr>
-          <w:rFonts w:ascii="Times Book Antigua" w:hAnsi="Times Book Antigua" w:cs="Times New Roman"/>
-          <w:sz w:val="24"/>
-          <w:szCs w:val="24"/>
-        </w:rPr>
-        <w:lastRenderedPageBreak/>
-        <w:t>Looking ahead, we recommend continuing to gather user feedback and monitor platform performance to identify areas for improvement. This could involve implementing additional features based on user requests, refining existing functionalities to enhance usability, and exploring opportunities for expanding the platform's reach and impact. Additionally, ongoing maintenance and updates will be necessary to ensure the platform remains secure, reliable, and up-to-date with evolving technology and user expectations.</w:t>
-      </w:r>
-    </w:p>
-    <w:p>
-      <w:pPr>
-        <w:spacing w:line="360" w:lineRule="auto"/>
-        <w:jc w:val="both"/>
-        <w:rPr>
-          <w:rFonts w:ascii="Times Book Antigua" w:hAnsi="Times Book Antigua" w:cs="Times New Roman"/>
-          <w:sz w:val="24"/>
-          <w:szCs w:val="24"/>
-        </w:rPr>
-      </w:pPr>
-      <w:r>
-        <w:rPr>
-          <w:rFonts w:ascii="Times Book Antigua" w:hAnsi="Times Book Antigua" w:cs="Times New Roman"/>
-          <w:sz w:val="24"/>
-          <w:szCs w:val="24"/>
-        </w:rPr>
-        <w:t>Overall, our project has laid a strong foundation for further development and innovation in the online bike retail space. By continuing to prioritize user-centric design and responsiveness to user needs, we can further enhance the platform's effectiveness and cement its position as a valuable resource for both buyers and sellers in the online bike market.</w:t>
-      </w:r>
-    </w:p>
-    <w:p>
-      <w:pPr>
-        <w:spacing w:line="360" w:lineRule="auto"/>
-        <w:jc w:val="both"/>
-        <w:rPr>
-          <w:rFonts w:ascii="Times Book Antigua" w:hAnsi="Times Book Antigua" w:cs="Times New Roman"/>
-          <w:sz w:val="24"/>
-          <w:szCs w:val="24"/>
-        </w:rPr>
-      </w:pPr>
-      <w:r>
-        <w:rPr>
-          <w:rFonts w:ascii="Times Book Antigua" w:hAnsi="Times Book Antigua" w:cs="Times New Roman"/>
-          <w:sz w:val="24"/>
-          <w:szCs w:val="24"/>
-        </w:rPr>
-        <w:t>In wrapping up our project, we've successfully created an online bike marketplace that's easy to use and helpful for both buyers and sellers. We've listened to feedback, made improvements, and built a platform that people can trust.</w:t>
-      </w:r>
-    </w:p>
-    <w:p>
-      <w:pPr>
-        <w:spacing w:line="360" w:lineRule="auto"/>
-        <w:jc w:val="both"/>
-        <w:rPr>
-          <w:rFonts w:ascii="Times Book Antigua" w:hAnsi="Times Book Antigua" w:cs="Times New Roman"/>
-          <w:sz w:val="24"/>
-          <w:szCs w:val="24"/>
-        </w:rPr>
-      </w:pPr>
-      <w:r>
-        <w:rPr>
-          <w:rFonts w:ascii="Times Book Antigua" w:hAnsi="Times Book Antigua" w:cs="Times New Roman"/>
-          <w:sz w:val="24"/>
-          <w:szCs w:val="24"/>
-        </w:rPr>
-        <w:t>Moving forward, we suggest keeping an eye on how people use the platform and what they want. This means asking for feedback regularly and making changes based on what we learn. We might also think about adding new features or making things even easier to use.</w:t>
-      </w:r>
-    </w:p>
-    <w:p>
-      <w:pPr>
-        <w:spacing w:line="360" w:lineRule="auto"/>
-        <w:jc w:val="both"/>
-        <w:rPr>
-          <w:rFonts w:ascii="Times Book Antigua" w:hAnsi="Times Book Antigua" w:cs="Times New Roman"/>
-          <w:sz w:val="24"/>
-          <w:szCs w:val="24"/>
-        </w:rPr>
-      </w:pPr>
-      <w:r>
-        <w:rPr>
-          <w:rFonts w:ascii="Times Book Antigua" w:hAnsi="Times Book Antigua" w:cs="Times New Roman"/>
-          <w:sz w:val="24"/>
-          <w:szCs w:val="24"/>
-        </w:rPr>
-        <w:t>Lastly, we need to keep the platform running smoothly. This means fixing any problems quickly and keeping everything up-to-date. By doing these things, we can make sure our platform stays helpful and keeps people coming back.</w:t>
-      </w:r>
-    </w:p>
-    <w:p>
-      <w:pPr>
-        <w:spacing w:line="360" w:lineRule="auto"/>
-        <w:jc w:val="both"/>
-        <w:rPr>
-          <w:rFonts w:ascii="Times Book Antigua" w:hAnsi="Times Book Antigua" w:cs="Times New Roman"/>
-          <w:sz w:val="24"/>
-          <w:szCs w:val="24"/>
-        </w:rPr>
-      </w:pPr>
-    </w:p>
-    <w:p>
-      <w:pPr>
-        <w:spacing w:line="360" w:lineRule="auto"/>
-        <w:jc w:val="both"/>
-        <w:rPr>
-          <w:rFonts w:ascii="Times Book Antigua" w:hAnsi="Times Book Antigua" w:cs="Times New Roman"/>
-          <w:sz w:val="24"/>
-          <w:szCs w:val="24"/>
-        </w:rPr>
-      </w:pPr>
-    </w:p>
-    <w:p>
-      <w:pPr>
-        <w:spacing w:line="360" w:lineRule="auto"/>
-        <w:jc w:val="both"/>
-        <w:rPr>
-          <w:rFonts w:ascii="Times Book Antigua" w:hAnsi="Times Book Antigua" w:cs="Times New Roman"/>
-          <w:sz w:val="24"/>
-          <w:szCs w:val="24"/>
-        </w:rPr>
-      </w:pPr>
-    </w:p>
-    <w:p>
-      <w:pPr>
-        <w:spacing w:line="360" w:lineRule="auto"/>
-        <w:jc w:val="both"/>
-        <w:rPr>
-          <w:rFonts w:ascii="Times Book Antigua" w:hAnsi="Times Book Antigua" w:cs="Times New Roman"/>
-          <w:sz w:val="24"/>
-          <w:szCs w:val="24"/>
-        </w:rPr>
-      </w:pPr>
-    </w:p>
-    <w:p>
-      <w:pPr>
-        <w:spacing w:line="360" w:lineRule="auto"/>
-        <w:jc w:val="both"/>
-        <w:rPr>
-          <w:rFonts w:ascii="Times Book Antigua" w:hAnsi="Times Book Antigua" w:cs="Times New Roman"/>
-          <w:sz w:val="24"/>
-          <w:szCs w:val="24"/>
-        </w:rPr>
-      </w:pPr>
-    </w:p>
-    <w:p>
-      <w:pPr>
-        <w:spacing w:line="360" w:lineRule="auto"/>
-        <w:jc w:val="both"/>
-        <w:rPr>
-          <w:rFonts w:ascii="Times Book Antigua" w:hAnsi="Times Book Antigua" w:cs="Times New Roman"/>
-          <w:sz w:val="24"/>
-          <w:szCs w:val="24"/>
-        </w:rPr>
-      </w:pPr>
-    </w:p>
-    <w:p>
-      <w:pPr>
-        <w:spacing w:line="360" w:lineRule="auto"/>
-        <w:jc w:val="both"/>
-        <w:rPr>
-          <w:rFonts w:ascii="Times Book Antigua" w:hAnsi="Times Book Antigua" w:cs="Times New Roman"/>
-          <w:sz w:val="24"/>
-          <w:szCs w:val="24"/>
-        </w:rPr>
-      </w:pPr>
-    </w:p>
-    <w:p>
-      <w:pPr>
-        <w:spacing w:line="360" w:lineRule="auto"/>
-        <w:jc w:val="both"/>
-        <w:rPr>
-          <w:rFonts w:ascii="Times Book Antigua" w:hAnsi="Times Book Antigua" w:cs="Times New Roman"/>
-          <w:sz w:val="24"/>
-          <w:szCs w:val="24"/>
-        </w:rPr>
-      </w:pPr>
-    </w:p>
-    <w:p>
-      <w:pPr>
-        <w:spacing w:line="360" w:lineRule="auto"/>
-        <w:jc w:val="both"/>
-        <w:rPr>
-          <w:rFonts w:ascii="Times Book Antigua" w:hAnsi="Times Book Antigua" w:cs="Times New Roman"/>
-          <w:sz w:val="24"/>
-          <w:szCs w:val="24"/>
-          <w:u w:val="single"/>
-        </w:rPr>
-      </w:pPr>
     </w:p>
     <w:p>
       <w:pPr>
         <w:pStyle w:val="Heading2"/>
-        <w:spacing w:line="360" w:lineRule="auto"/>
-        <w:jc w:val="both"/>
-        <w:rPr>
-          <w:rFonts w:cs="Times New Roman"/>
-          <w:b w:val="0"/>
-          <w:i/>
-          <w:szCs w:val="24"/>
-          <w:shd w:val="clear" w:color="auto" w:fill="212121"/>
-          <w:lang w:val="en-US"/>
-        </w:rPr>
-      </w:pPr>
-      <w:bookmarkStart w:id="18" w:name="_Toc162381227"/>
-      <w:r>
-        <w:rPr>
-          <w:rFonts w:cs="Times New Roman"/>
-          <w:b w:val="0"/>
-          <w:i/>
-          <w:szCs w:val="24"/>
-        </w:rPr>
-        <w:lastRenderedPageBreak/>
+      </w:pPr>
+      <w:bookmarkStart w:id="22" w:name="_Toc162954946"/>
+      <w:r>
         <w:t>References</w:t>
       </w:r>
-      <w:bookmarkEnd w:id="18"/>
+      <w:bookmarkEnd w:id="22"/>
     </w:p>
     <w:p>
       <w:pPr>
@@ -7213,34 +7564,20 @@
     </w:p>
     <w:p>
       <w:pPr>
-        <w:spacing w:line="360" w:lineRule="auto"/>
-        <w:jc w:val="both"/>
-        <w:rPr>
-          <w:rFonts w:ascii="Times Book Antigua" w:hAnsi="Times Book Antigua" w:cs="Times New Roman"/>
-          <w:sz w:val="24"/>
-          <w:szCs w:val="24"/>
-        </w:rPr>
-      </w:pPr>
-      <w:bookmarkStart w:id="19" w:name="_Toc162381228"/>
+        <w:pStyle w:val="Heading2"/>
+      </w:pPr>
+      <w:bookmarkStart w:id="23" w:name="_Toc162954947"/>
       <w:r>
         <w:rPr>
           <w:rStyle w:val="Heading2Char"/>
-          <w:rFonts w:cs="Times New Roman"/>
-          <w:i/>
-          <w:iCs/>
-          <w:szCs w:val="24"/>
+          <w:b/>
         </w:rPr>
         <w:t>Appendix</w:t>
       </w:r>
-      <w:bookmarkEnd w:id="19"/>
-      <w:r>
-        <w:rPr>
-          <w:rFonts w:ascii="Times Book Antigua" w:hAnsi="Times Book Antigua" w:cs="Times New Roman"/>
-          <w:sz w:val="24"/>
-          <w:szCs w:val="24"/>
-        </w:rPr>
+      <w:r>
         <w:t xml:space="preserve"> A: Survey Questions</w:t>
       </w:r>
+      <w:bookmarkEnd w:id="23"/>
     </w:p>
     <w:p>
       <w:pPr>
@@ -7326,6 +7663,7 @@
           <w:sz w:val="24"/>
           <w:szCs w:val="24"/>
         </w:rPr>
+        <w:lastRenderedPageBreak/>
         <w:t>How important is user experience when browsing for bikes online?</w:t>
       </w:r>
     </w:p>

</xml_diff>